<commit_message>
write up 55% done
</commit_message>
<xml_diff>
--- a/Amanquah_Akonteh_chapters_Final_Draft.docx
+++ b/Amanquah_Akonteh_chapters_Final_Draft.docx
@@ -3934,10 +3934,18 @@
         <w:jc w:val="both"/>
       </w:pPr>
       <w:r>
-        <w:t>Machine learning is a field that continually spreads its influence into various domains of life. It has contributed tremendously to automating tasks and improving the quality of services by enabling machine learning agents to learn based on data and improve their ability to respond adequately. The Internet of Things (IoT) is a field that involves making electronic devices smart by allowing them to exchange data over a network</w:t>
-      </w:r>
-      <w:r>
-        <w:t>, and receive results on this data</w:t>
+        <w:t xml:space="preserve">Machine learning is a field that continually spreads its influence into various domains of life. It has contributed tremendously to automating tasks and improving the quality of services by enabling machine learning agents to learn based on data and improve their ability to respond adequately. The Internet of Things (IoT) is a field that involves making electronic devices smart by allowing them to exchange data over a </w:t>
+      </w:r>
+      <w:proofErr w:type="gramStart"/>
+      <w:r>
+        <w:t>network</w:t>
+      </w:r>
+      <w:r>
+        <w:t>, and</w:t>
+      </w:r>
+      <w:proofErr w:type="gramEnd"/>
+      <w:r>
+        <w:t xml:space="preserve"> receive results on this data</w:t>
       </w:r>
       <w:r>
         <w:t xml:space="preserve"> to </w:t>
@@ -4026,7 +4034,15 @@
         <w:t>quite a bit of</w:t>
       </w:r>
       <w:r>
-        <w:t xml:space="preserve"> power making it less appealing as an alternative. The latter has been implemented successful for Artificial Neural Networks. Th</w:t>
+        <w:t xml:space="preserve"> power making it less appealing as an alternative. The latter has been implemented </w:t>
+      </w:r>
+      <w:proofErr w:type="gramStart"/>
+      <w:r>
+        <w:t>successful</w:t>
+      </w:r>
+      <w:proofErr w:type="gramEnd"/>
+      <w:r>
+        <w:t xml:space="preserve"> for Artificial Neural Networks. Th</w:t>
       </w:r>
       <w:r>
         <w:t xml:space="preserve">e goal of this is to </w:t>
@@ -4402,7 +4418,15 @@
         <w:t xml:space="preserve"> learning</w:t>
       </w:r>
       <w:r>
-        <w:t xml:space="preserve"> due to their flexibility in addressing complex problems and fitting different kinds of patterns in data, called neural networks. Neural networks draw some inspiration from human neurons. Similar to biological neurons, neurons in a </w:t>
+        <w:t xml:space="preserve"> due to their flexibility in addressing complex problems and fitting different kinds of patterns in data, called neural networks. Neural networks draw some inspiration from human neurons. </w:t>
+      </w:r>
+      <w:proofErr w:type="gramStart"/>
+      <w:r>
+        <w:t>Similar to</w:t>
+      </w:r>
+      <w:proofErr w:type="gramEnd"/>
+      <w:r>
+        <w:t xml:space="preserve"> biological neurons, neurons in a </w:t>
       </w:r>
       <w:r>
         <w:t>machine-learning</w:t>
@@ -4526,7 +4550,15 @@
         <w:t>long</w:t>
       </w:r>
       <w:r>
-        <w:t>-term memory and current input to compute a new potential short-term memory. It uses a tanh activation function to scale the input to a range between negative one and positive one. The tanh activation allows the LSTM cell to preserve the sign of the computed values which could be negative. A sigmoid activation would lose the sign if any.</w:t>
+        <w:t xml:space="preserve">-term memory and current input to compute a new potential short-term memory. It uses a </w:t>
+      </w:r>
+      <w:proofErr w:type="spellStart"/>
+      <w:r>
+        <w:t>tanh</w:t>
+      </w:r>
+      <w:proofErr w:type="spellEnd"/>
+      <w:r>
+        <w:t xml:space="preserve"> activation function to scale the input to a range between negative one and positive one. The tanh activation allows the LSTM cell to preserve the sign of the computed values which could be negative. A sigmoid activation would lose the sign if any.</w:t>
       </w:r>
     </w:p>
     <w:p>
@@ -4686,7 +4718,23 @@
         <w:t>9</w:t>
       </w:r>
       <w:r>
-        <w:t>] the authors utilized the Xilinx ZedBoard for machine learning acceleration of malware detection algorithms for edge devices. The ZedBoard development board combines a softcore CPU</w:t>
+        <w:t xml:space="preserve">] the authors utilized the Xilinx </w:t>
+      </w:r>
+      <w:proofErr w:type="spellStart"/>
+      <w:r>
+        <w:t>ZedBoard</w:t>
+      </w:r>
+      <w:proofErr w:type="spellEnd"/>
+      <w:r>
+        <w:t xml:space="preserve"> for machine learning acceleration of malware detection algorithms for edge devices. The </w:t>
+      </w:r>
+      <w:proofErr w:type="spellStart"/>
+      <w:r>
+        <w:t>ZedBoard</w:t>
+      </w:r>
+      <w:proofErr w:type="spellEnd"/>
+      <w:r>
+        <w:t xml:space="preserve"> development board combines a softcore CPU</w:t>
       </w:r>
       <w:r>
         <w:t xml:space="preserve"> </w:t>
@@ -4728,7 +4776,15 @@
         <w:t xml:space="preserve">and converted them to VHDL using </w:t>
       </w:r>
       <w:r>
-        <w:t>the Vivado. This approach differs from the proposed solution in its use of C/C++ machine learning algorithms which are not the most common in the field of</w:t>
+        <w:t xml:space="preserve">the </w:t>
+      </w:r>
+      <w:proofErr w:type="spellStart"/>
+      <w:r>
+        <w:t>Vivado</w:t>
+      </w:r>
+      <w:proofErr w:type="spellEnd"/>
+      <w:r>
+        <w:t>. This approach differs from the proposed solution in its use of C/C++ machine learning algorithms which are not the most common in the field of</w:t>
       </w:r>
       <w:r>
         <w:t xml:space="preserve"> PC based</w:t>
@@ -4756,7 +4812,23 @@
         <w:t>10</w:t>
       </w:r>
       <w:r>
-        <w:t xml:space="preserve">] attempts to compare the deployment of machine learning algorithms on CPUs, GPUs, and FPGA to compare inference times and rate the efficiency of running inference on FPGA. The results are promising given the high level of parallelism present in FPGAs compared to CPUs and GPUs. The authors used the LeFlow model [9] to convert numerical computation models in TenorFlow to Register Transfer Level (RTL) code for HDL synthesis.  </w:t>
+        <w:t xml:space="preserve">] attempts to compare the deployment of machine learning algorithms on CPUs, GPUs, and FPGA to compare inference times and rate the efficiency of running inference on FPGA. The results are promising given the high level of parallelism present in FPGAs compared to CPUs and GPUs. The authors used the </w:t>
+      </w:r>
+      <w:proofErr w:type="spellStart"/>
+      <w:r>
+        <w:t>LeFlow</w:t>
+      </w:r>
+      <w:proofErr w:type="spellEnd"/>
+      <w:r>
+        <w:t xml:space="preserve"> model [9] to convert numerical computation models in </w:t>
+      </w:r>
+      <w:proofErr w:type="spellStart"/>
+      <w:r>
+        <w:t>TenorFlow</w:t>
+      </w:r>
+      <w:proofErr w:type="spellEnd"/>
+      <w:r>
+        <w:t xml:space="preserve"> to Register Transfer Level (RTL) code for HDL synthesis.  </w:t>
       </w:r>
     </w:p>
     <w:p>
@@ -4828,7 +4900,39 @@
       </w:r>
       <w:r>
         <w:tab/>
-        <w:t xml:space="preserve">Some software that allow users to generate HDL code are LeFLow, which was mentioned earlier, and Vivado HLS. Vivado HLS is not specific to machine learning but works with C/C++ implementations of hardware functionalities to generate corresponding RTL implementation. This implies that users would either implement their LSTM neural networks in C/C++ or find a way to represent the underlying computations in C/C++ if they hope to work with the software. That would be time-consuming and potentially tedious for complex implementations besides being prone to error. </w:t>
+        <w:t xml:space="preserve">Some software that </w:t>
+      </w:r>
+      <w:proofErr w:type="gramStart"/>
+      <w:r>
+        <w:t>allow</w:t>
+      </w:r>
+      <w:proofErr w:type="gramEnd"/>
+      <w:r>
+        <w:t xml:space="preserve"> users to generate HDL code are </w:t>
+      </w:r>
+      <w:proofErr w:type="spellStart"/>
+      <w:r>
+        <w:t>LeFLow</w:t>
+      </w:r>
+      <w:proofErr w:type="spellEnd"/>
+      <w:r>
+        <w:t xml:space="preserve">, which was mentioned earlier, and </w:t>
+      </w:r>
+      <w:proofErr w:type="spellStart"/>
+      <w:r>
+        <w:t>Vivado</w:t>
+      </w:r>
+      <w:proofErr w:type="spellEnd"/>
+      <w:r>
+        <w:t xml:space="preserve"> HLS. </w:t>
+      </w:r>
+      <w:proofErr w:type="spellStart"/>
+      <w:r>
+        <w:t>Vivado</w:t>
+      </w:r>
+      <w:proofErr w:type="spellEnd"/>
+      <w:r>
+        <w:t xml:space="preserve"> HLS is not specific to machine learning but works with C/C++ implementations of hardware functionalities to generate corresponding RTL implementation. This implies that users would either implement their LSTM neural networks in C/C++ or find a way to represent the underlying computations in C/C++ if they hope to work with the software. That would be time-consuming and potentially tedious for complex implementations besides being prone to error. </w:t>
       </w:r>
     </w:p>
     <w:p>
@@ -4904,6 +5008,97 @@
     </w:p>
     <w:p>
       <w:pPr>
+        <w:keepNext/>
+      </w:pPr>
+      <w:r>
+        <w:drawing>
+          <wp:inline distT="0" distB="0" distL="0" distR="0" wp14:anchorId="6B7DCD54" wp14:editId="63CC4979">
+            <wp:extent cx="6513195" cy="3663950"/>
+            <wp:effectExtent l="0" t="0" r="1905" b="0"/>
+            <wp:docPr id="1088794453" name="Picture 4" descr="A diagram of a computer system&#10;&#10;Description automatically generated"/>
+            <wp:cNvGraphicFramePr>
+              <a:graphicFrameLocks xmlns:a="http://schemas.openxmlformats.org/drawingml/2006/main" noChangeAspect="1"/>
+            </wp:cNvGraphicFramePr>
+            <a:graphic xmlns:a="http://schemas.openxmlformats.org/drawingml/2006/main">
+              <a:graphicData uri="http://schemas.openxmlformats.org/drawingml/2006/picture">
+                <pic:pic xmlns:pic="http://schemas.openxmlformats.org/drawingml/2006/picture">
+                  <pic:nvPicPr>
+                    <pic:cNvPr id="1088794453" name="Picture 4" descr="A diagram of a computer system&#10;&#10;Description automatically generated"/>
+                    <pic:cNvPicPr>
+                      <a:picLocks noChangeAspect="1" noChangeArrowheads="1"/>
+                    </pic:cNvPicPr>
+                  </pic:nvPicPr>
+                  <pic:blipFill>
+                    <a:blip r:embed="rId10" cstate="print">
+                      <a:extLst>
+                        <a:ext uri="{28A0092B-C50C-407E-A947-70E740481C1C}">
+                          <a14:useLocalDpi xmlns:a14="http://schemas.microsoft.com/office/drawing/2010/main" val="0"/>
+                        </a:ext>
+                      </a:extLst>
+                    </a:blip>
+                    <a:srcRect/>
+                    <a:stretch>
+                      <a:fillRect/>
+                    </a:stretch>
+                  </pic:blipFill>
+                  <pic:spPr bwMode="auto">
+                    <a:xfrm>
+                      <a:off x="0" y="0"/>
+                      <a:ext cx="6513195" cy="3663950"/>
+                    </a:xfrm>
+                    <a:prstGeom prst="rect">
+                      <a:avLst/>
+                    </a:prstGeom>
+                    <a:noFill/>
+                    <a:ln>
+                      <a:noFill/>
+                    </a:ln>
+                  </pic:spPr>
+                </pic:pic>
+              </a:graphicData>
+            </a:graphic>
+          </wp:inline>
+        </w:drawing>
+      </w:r>
+    </w:p>
+    <w:p>
+      <w:pPr>
+        <w:pStyle w:val="Caption"/>
+        <w:spacing w:line="360" w:lineRule="auto"/>
+        <w:jc w:val="center"/>
+        <w:rPr>
+          <w:color w:val="auto"/>
+          <w:sz w:val="24"/>
+          <w:szCs w:val="24"/>
+        </w:rPr>
+      </w:pPr>
+      <w:r>
+        <w:rPr>
+          <w:color w:val="auto"/>
+          <w:sz w:val="24"/>
+          <w:szCs w:val="24"/>
+        </w:rPr>
+        <w:t xml:space="preserve">Figure </w:t>
+      </w:r>
+      <w:r>
+        <w:rPr>
+          <w:color w:val="auto"/>
+          <w:sz w:val="24"/>
+          <w:szCs w:val="24"/>
+        </w:rPr>
+        <w:t>2</w:t>
+      </w:r>
+      <w:r>
+        <w:rPr>
+          <w:color w:val="auto"/>
+          <w:sz w:val="24"/>
+          <w:szCs w:val="24"/>
+        </w:rPr>
+        <w:t xml:space="preserve"> High-Level Overview of Solution</w:t>
+      </w:r>
+    </w:p>
+    <w:p>
+      <w:pPr>
         <w:spacing w:after="252" w:line="259" w:lineRule="auto"/>
         <w:ind w:left="845" w:right="783"/>
       </w:pPr>
@@ -4916,7 +5111,17 @@
         <w:ind w:left="122" w:right="783"/>
       </w:pPr>
       <w:r>
-        <w:t xml:space="preserve">FPGA for inference. The hardware required will be a microcontroller coupled with a FieldProgrammable Gate Array (FPGA) as a hardware accelerator for testing the solution. The microcontroller will be used as an edge IoT device to provide input data for the machine learning model. As discussed in the previous chapter, the FPGA will serve as the computation center at the network edge to run Long Short-Term Memory (LSTM) Recurrent Neural Networks. Every other embedded logic will be performed by the microcontroller. Because this solution focuses primarily on the generation of Very High-Speed Integrated Circuit Hardware Description Language (VHDL) for the FPGA board, the proposed programming language and structure of the conversion program will be given a high-level overview. </w:t>
+        <w:t>FPGA for inference. The hardware required will be a microcontroller coupled with a Field</w:t>
+      </w:r>
+      <w:r>
+        <w:t xml:space="preserve"> </w:t>
+      </w:r>
+      <w:r>
+        <w:t xml:space="preserve">Programmable Gate Array (FPGA) as a hardware accelerator for testing the solution. The microcontroller will be used as an edge IoT device to provide input data for the machine learning model. As discussed in the previous chapter, the FPGA will serve as the computation center at the network edge to run Long Short-Term Memory (LSTM) Recurrent Neural Networks. Every </w:t>
+      </w:r>
+      <w:r>
+        <w:lastRenderedPageBreak/>
+        <w:t xml:space="preserve">other embedded logic will be performed by the microcontroller. Because this solution focuses primarily on the generation of Very High-Speed Integrated Circuit Hardware Description Language (VHDL) for the FPGA board, the proposed programming language and structure of the conversion program will be given a high-level overview. </w:t>
       </w:r>
     </w:p>
     <w:p>
@@ -4955,7 +5160,6 @@
         <w:ind w:left="845" w:right="783"/>
       </w:pPr>
       <w:r>
-        <w:lastRenderedPageBreak/>
         <w:t xml:space="preserve">The system should: </w:t>
       </w:r>
     </w:p>
@@ -5041,6 +5245,7 @@
         <w:ind w:left="112" w:right="783" w:firstLine="720"/>
       </w:pPr>
       <w:r>
+        <w:lastRenderedPageBreak/>
         <w:t xml:space="preserve">This solution will be implemented as a library that takes in the parameters of a pretrained LSTM model and generates a VHDL implementation for it. A protocol for data communication between the FPGA and microcontroller will also be implemented for testing purposes. The solution will generally be used in three main steps: the user trains an LSTM to generate model optimal parameters; the conversion stage where the user provides the model parameters and type of algorithm; and the post-processing stage where the user uploads the VHDL version of their model unto the FPGA and uploads the microcontroller code for communicating the data to the FPGA for inference and receiving inference results. </w:t>
       </w:r>
     </w:p>
@@ -5055,20 +5260,22 @@
           <w:noProof/>
         </w:rPr>
         <w:drawing>
-          <wp:inline distT="0" distB="0" distL="0" distR="0" wp14:anchorId="4D2379D5" wp14:editId="6505B33F">
-            <wp:extent cx="5943600" cy="1289050"/>
-            <wp:effectExtent l="0" t="0" r="0" b="0"/>
-            <wp:docPr id="2267" name="Picture 2267"/>
-            <wp:cNvGraphicFramePr/>
+          <wp:inline distT="0" distB="0" distL="0" distR="0" wp14:anchorId="10E1A45B" wp14:editId="399DA8CC">
+            <wp:extent cx="6513195" cy="1405255"/>
+            <wp:effectExtent l="0" t="0" r="1905" b="4445"/>
+            <wp:docPr id="665380515" name="Picture 1"/>
+            <wp:cNvGraphicFramePr>
+              <a:graphicFrameLocks xmlns:a="http://schemas.openxmlformats.org/drawingml/2006/main" noChangeAspect="1"/>
+            </wp:cNvGraphicFramePr>
             <a:graphic xmlns:a="http://schemas.openxmlformats.org/drawingml/2006/main">
               <a:graphicData uri="http://schemas.openxmlformats.org/drawingml/2006/picture">
                 <pic:pic xmlns:pic="http://schemas.openxmlformats.org/drawingml/2006/picture">
                   <pic:nvPicPr>
-                    <pic:cNvPr id="2267" name="Picture 2267"/>
+                    <pic:cNvPr id="665380515" name=""/>
                     <pic:cNvPicPr/>
                   </pic:nvPicPr>
                   <pic:blipFill>
-                    <a:blip r:embed="rId10"/>
+                    <a:blip r:embed="rId11"/>
                     <a:stretch>
                       <a:fillRect/>
                     </a:stretch>
@@ -5076,7 +5283,7 @@
                   <pic:spPr>
                     <a:xfrm>
                       <a:off x="0" y="0"/>
-                      <a:ext cx="5943600" cy="1289050"/>
+                      <a:ext cx="6513195" cy="1405255"/>
                     </a:xfrm>
                     <a:prstGeom prst="rect">
                       <a:avLst/>
@@ -5121,8 +5328,13 @@
         <w:ind w:left="112" w:right="783" w:firstLine="720"/>
       </w:pPr>
       <w:r>
-        <w:lastRenderedPageBreak/>
-        <w:t xml:space="preserve">The library will be implemented in the Python programming language and the microcontroller will be programmed to send inputs to the FPGA and receive outputs from it in C for the testing phase. Python was chosen because it is beginner-friendly and easy to integrate to machine learning workflows which are typically written in Python. </w:t>
+        <w:t xml:space="preserve">The library will be implemented in the Python programming language and the microcontroller will be programmed to send inputs to the FPGA and receive outputs from it in </w:t>
+      </w:r>
+      <w:r>
+        <w:t>the microcontroller</w:t>
+      </w:r>
+      <w:r>
+        <w:t xml:space="preserve"> for the testing phase. Python was chosen because it is beginner-friendly and easy to integrate to machine learning workflows which are typically written in Python. </w:t>
       </w:r>
     </w:p>
     <w:p>
@@ -5144,7 +5356,17 @@
         <w:ind w:left="112" w:right="783" w:firstLine="720"/>
       </w:pPr>
       <w:r>
-        <w:t xml:space="preserve">Michael Coleman, a machine learning engineer, and embedded systems designer has collected data with long-term dependencies and trained an LSTM neural network to solve a problem. He wishes to deploy the solution to the field where the solution is needed. Due to his design constraints of size, latency, and efficiency, he cannot deploy the solution on a computer as it will be too big to integrate into the system, increase the latency of the system, consume much power, and be expensive to purchase. Thus, he will need a small yet efficient alternative, the FPGA, to achieve his objectives. He will extract the parameters of his trained LSTM model and feed them to the library to be created to generate Hardware Description Language implementation for use with an FPGA and microcontroller combination. </w:t>
+        <w:t xml:space="preserve">Michael Coleman, a machine learning engineer, and embedded systems designer has collected data with long-term dependencies and trained an LSTM neural network to solve a problem. He wishes to deploy the solution to the field where the solution is needed. Due to his design constraints of size, latency, and efficiency, he cannot deploy the solution on a computer as it will be too big to integrate into the system, increase the latency of the system, consume much </w:t>
+      </w:r>
+      <w:r>
+        <w:lastRenderedPageBreak/>
+        <w:t>power, and be expensive to purchase. Thus, he will need a small yet efficient alternative, the FPGA, to achieve his objectives</w:t>
+      </w:r>
+      <w:r>
+        <w:t>. The MCU alone would not be desirable due to its lower computation power and inability to perform parallel operations simultaneously</w:t>
+      </w:r>
+      <w:r>
+        <w:t xml:space="preserve">. He will extract the parameters of his trained LSTM model and feed them to the library to be created to generate Hardware Description Language implementation for use with an FPGA and microcontroller combination. </w:t>
       </w:r>
     </w:p>
     <w:p>
@@ -5166,7 +5388,38 @@
         <w:ind w:left="112" w:right="783" w:firstLine="720"/>
       </w:pPr>
       <w:r>
-        <w:t xml:space="preserve">The library targets x86-64 and ARM Desktop PCs with Windows, macOS, and Linux operating systems. The solution will be able to work on any device in CPython, the reference implementation of the Python programming language due to its widely spread use and high compatibility with python code and libraries. However, it is not guaranteed to be compatible directly with other Python implementations. </w:t>
+        <w:t xml:space="preserve">The library targets x86-64 and ARM Desktop PCs with Windows, macOS, and Linux operating systems. The solution will be able to work on any device </w:t>
+      </w:r>
+      <w:r>
+        <w:t>with</w:t>
+      </w:r>
+      <w:r>
+        <w:t xml:space="preserve"> </w:t>
+      </w:r>
+      <w:proofErr w:type="spellStart"/>
+      <w:r>
+        <w:t>CPython</w:t>
+      </w:r>
+      <w:proofErr w:type="spellEnd"/>
+      <w:r>
+        <w:t xml:space="preserve"> installed</w:t>
+      </w:r>
+      <w:r>
+        <w:t xml:space="preserve">, the reference implementation of the Python programming language due to its </w:t>
+      </w:r>
+      <w:proofErr w:type="gramStart"/>
+      <w:r>
+        <w:t>wide spread</w:t>
+      </w:r>
+      <w:proofErr w:type="gramEnd"/>
+      <w:r>
+        <w:t xml:space="preserve"> use and high compatibility with </w:t>
+      </w:r>
+      <w:r>
+        <w:t>Python</w:t>
+      </w:r>
+      <w:r>
+        <w:t xml:space="preserve"> code and libraries. However, it is not guaranteed to be compatible directly with other Python implementations. </w:t>
       </w:r>
     </w:p>
     <w:p>
@@ -5188,11 +5441,7 @@
         <w:ind w:left="112" w:right="783" w:firstLine="720"/>
       </w:pPr>
       <w:r>
-        <w:t xml:space="preserve">FPGAs and microcontrollers have specific names and mappings that vary from one to the other. Given the abundance of FPGAs and microcontrollers, the library will not generate individual constraint files and I/O mappings. Constraint files map logical elements of a VHDL </w:t>
-      </w:r>
-      <w:r>
-        <w:lastRenderedPageBreak/>
-        <w:t xml:space="preserve">design to specific hardware resources on the FPGA board. Thus, users will ensure the compatibility of FPGAs and mapping connections to their microcontrollers. This limitation ensures that only the core logic for the FPGA is developed and allows abstraction regardless of the device used. </w:t>
+        <w:t xml:space="preserve">FPGAs and microcontrollers have specific names and mappings that vary from one to the other. Given the abundance of FPGAs and microcontrollers, the library will not generate individual constraint files and I/O mappings. Constraint files map logical elements of a VHDL design to specific hardware resources on the FPGA board. Thus, users will ensure the compatibility of FPGAs and mapping connections to their microcontrollers. This limitation ensures that only the core logic for the FPGA is developed and allows abstraction regardless of the device used. </w:t>
       </w:r>
     </w:p>
     <w:p>
@@ -5210,6 +5459,7 @@
       </w:pPr>
       <w:bookmarkStart w:id="16" w:name="_Toc171919981"/>
       <w:r>
+        <w:lastRenderedPageBreak/>
         <w:t>3.6 Design Overview</w:t>
       </w:r>
       <w:bookmarkEnd w:id="16"/>
@@ -5222,7 +5472,27 @@
         <w:ind w:left="112" w:right="783" w:firstLine="720"/>
       </w:pPr>
       <w:r>
-        <w:t xml:space="preserve">The library will generate three high-level sub-systems: The LSTM Network Module, the FPGA Controller, and the Microcontroller Protocol. The LSTM module represents the implementation of the LSTM network in VHDL. The FPGA controller will interface with the microcontroller and move data to and from the LSTM module running on the FPGA. In a nutshell, it will handle I/O operations for the FPGA. The Microcontroller protocol enforces rules for the microcontroller to communicate with the FPGA to pass inputs and receive outputs. </w:t>
+        <w:t xml:space="preserve">The library will generate three high-level sub-systems: The LSTM Network Module, the FPGA Controller, and the Microcontroller Protocol. The LSTM module represents the implementation of the LSTM network in VHDL. The FPGA controller will interface with the microcontroller and </w:t>
+      </w:r>
+      <w:r>
+        <w:t>be responsible for moving</w:t>
+      </w:r>
+      <w:r>
+        <w:t xml:space="preserve"> data to and from the LSTM module running on the FPGA. In a nutshell, it will handle I/O operations for the FPGA. The Microcontroller protocol </w:t>
+      </w:r>
+      <w:r>
+        <w:t xml:space="preserve">will determine when the microcontroller sends and receives </w:t>
+      </w:r>
+      <w:proofErr w:type="gramStart"/>
+      <w:r>
+        <w:t>data, and</w:t>
+      </w:r>
+      <w:proofErr w:type="gramEnd"/>
+      <w:r>
+        <w:t xml:space="preserve"> will also determine when inference computations begin on the FPGA</w:t>
+      </w:r>
+      <w:r>
+        <w:t xml:space="preserve">. </w:t>
       </w:r>
     </w:p>
     <w:p>
@@ -5249,7 +5519,7 @@
                     <pic:cNvPicPr/>
                   </pic:nvPicPr>
                   <pic:blipFill>
-                    <a:blip r:embed="rId11"/>
+                    <a:blip r:embed="rId12"/>
                     <a:stretch>
                       <a:fillRect/>
                     </a:stretch>
@@ -5302,20 +5572,23 @@
       </w:pPr>
       <w:bookmarkStart w:id="17" w:name="_Toc171919982"/>
       <w:r>
+        <w:t>3.7 Number Format</w:t>
+      </w:r>
+      <w:bookmarkEnd w:id="17"/>
+      <w:r>
+        <w:t xml:space="preserve"> </w:t>
+      </w:r>
+    </w:p>
+    <w:p>
+      <w:pPr>
+        <w:ind w:left="112" w:right="783" w:firstLine="720"/>
+      </w:pPr>
+      <w:r>
+        <w:t xml:space="preserve">To maximize precision, neural networks are generally trained using floating point numbers because they allow for a wide range of numbers with small increments to be represented by varying the position of the floating point. However, floating point numbers are computationally heavy, especially for resource constrained environments. Using floating point numbers on FPGA will mandate a floating-point unit implementation for every arithmetic </w:t>
+      </w:r>
+      <w:r>
         <w:lastRenderedPageBreak/>
-        <w:t>3.7 Number Format</w:t>
-      </w:r>
-      <w:bookmarkEnd w:id="17"/>
-      <w:r>
-        <w:t xml:space="preserve"> </w:t>
-      </w:r>
-    </w:p>
-    <w:p>
-      <w:pPr>
-        <w:ind w:left="112" w:right="783" w:firstLine="720"/>
-      </w:pPr>
-      <w:r>
-        <w:t xml:space="preserve">To maximize precision, neural networks are generally trained using floating point numbers because they allow for a wide range of numbers with small increments to be represented by varying the position of the floating point. However, floating point numbers are computationally heavy, especially for resource constrained environments. Using floating point numbers on FPGA will mandate a floating-point unit implementation for every arithmetic operation it performs leading to high memory overhead. Fixed point numbers have lower precision and range but benefit from lighter computation weight. </w:t>
+        <w:t xml:space="preserve">operation it performs leading to high memory overhead. Fixed point numbers have lower precision and range but benefit from lighter computation weight. </w:t>
       </w:r>
     </w:p>
     <w:p>
@@ -5448,7 +5721,7 @@
                     <pic:cNvPicPr/>
                   </pic:nvPicPr>
                   <pic:blipFill>
-                    <a:blip r:embed="rId12"/>
+                    <a:blip r:embed="rId13"/>
                     <a:stretch>
                       <a:fillRect/>
                     </a:stretch>
@@ -5554,7 +5827,15 @@
         <w:t>t</w:t>
       </w:r>
       <w:r>
-        <w:t xml:space="preserve"> = σ(W</w:t>
+        <w:t xml:space="preserve"> = </w:t>
+      </w:r>
+      <w:proofErr w:type="gramStart"/>
+      <w:r>
+        <w:t>σ(</w:t>
+      </w:r>
+      <w:proofErr w:type="gramEnd"/>
+      <w:r>
+        <w:t>W</w:t>
       </w:r>
       <w:r>
         <w:rPr>
@@ -5563,7 +5844,11 @@
         <w:t>i</w:t>
       </w:r>
       <w:r>
-        <w:t xml:space="preserve"> * x</w:t>
+        <w:t xml:space="preserve"> * </w:t>
+      </w:r>
+      <w:proofErr w:type="spellStart"/>
+      <w:r>
+        <w:t>x</w:t>
       </w:r>
       <w:r>
         <w:rPr>
@@ -5571,8 +5856,13 @@
         </w:rPr>
         <w:t>t</w:t>
       </w:r>
-      <w:r>
-        <w:t xml:space="preserve"> + W</w:t>
+      <w:proofErr w:type="spellEnd"/>
+      <w:r>
+        <w:t xml:space="preserve"> + </w:t>
+      </w:r>
+      <w:proofErr w:type="spellStart"/>
+      <w:r>
+        <w:t>W</w:t>
       </w:r>
       <w:r>
         <w:rPr>
@@ -5580,6 +5870,7 @@
         </w:rPr>
         <w:t>h</w:t>
       </w:r>
+      <w:proofErr w:type="spellEnd"/>
       <w:r>
         <w:t xml:space="preserve"> * h</w:t>
       </w:r>
@@ -5590,7 +5881,11 @@
         <w:t xml:space="preserve">t-1 </w:t>
       </w:r>
       <w:r>
-        <w:t>+ b</w:t>
+        <w:t xml:space="preserve">+ </w:t>
+      </w:r>
+      <w:proofErr w:type="spellStart"/>
+      <w:r>
+        <w:t>b</w:t>
       </w:r>
       <w:r>
         <w:rPr>
@@ -5598,6 +5893,7 @@
         </w:rPr>
         <w:t>i_f</w:t>
       </w:r>
+      <w:proofErr w:type="spellEnd"/>
       <w:r>
         <w:t xml:space="preserve">) </w:t>
       </w:r>
@@ -5616,7 +5912,11 @@
         <w:t>i</w:t>
       </w:r>
       <w:r>
-        <w:t xml:space="preserve"> is the weight matrix connecting the input, x</w:t>
+        <w:t xml:space="preserve"> is the weight matrix connecting the input, </w:t>
+      </w:r>
+      <w:proofErr w:type="spellStart"/>
+      <w:r>
+        <w:t>x</w:t>
       </w:r>
       <w:r>
         <w:rPr>
@@ -5624,8 +5924,13 @@
         </w:rPr>
         <w:t>t</w:t>
       </w:r>
-      <w:r>
-        <w:t>, to the forget gate, W</w:t>
+      <w:proofErr w:type="spellEnd"/>
+      <w:r>
+        <w:t xml:space="preserve">, to the forget gate, </w:t>
+      </w:r>
+      <w:proofErr w:type="spellStart"/>
+      <w:r>
+        <w:t>W</w:t>
       </w:r>
       <w:r>
         <w:rPr>
@@ -5633,6 +5938,7 @@
         </w:rPr>
         <w:t>h</w:t>
       </w:r>
+      <w:proofErr w:type="spellEnd"/>
       <w:r>
         <w:t xml:space="preserve"> is the weight matrix connecting the previous short-term memory to the forget gate, h</w:t>
       </w:r>
@@ -5643,13 +5949,24 @@
         <w:t xml:space="preserve">t-1 </w:t>
       </w:r>
       <w:r>
-        <w:t>and b</w:t>
+        <w:t xml:space="preserve">and </w:t>
+      </w:r>
+      <w:proofErr w:type="spellStart"/>
+      <w:r>
+        <w:t>b</w:t>
       </w:r>
       <w:r>
         <w:rPr>
           <w:vertAlign w:val="subscript"/>
         </w:rPr>
-        <w:t xml:space="preserve">i_f </w:t>
+        <w:t>i_f</w:t>
+      </w:r>
+      <w:proofErr w:type="spellEnd"/>
+      <w:r>
+        <w:rPr>
+          <w:vertAlign w:val="subscript"/>
+        </w:rPr>
+        <w:t xml:space="preserve"> </w:t>
       </w:r>
       <w:r>
         <w:t xml:space="preserve">is the bias vector for the forget gate. The sigmoid activation function keeps the values between 0 and 1. </w:t>
@@ -5682,7 +5999,7 @@
                     <pic:cNvPicPr/>
                   </pic:nvPicPr>
                   <pic:blipFill>
-                    <a:blip r:embed="rId13"/>
+                    <a:blip r:embed="rId14"/>
                     <a:stretch>
                       <a:fillRect/>
                     </a:stretch>
@@ -5762,7 +6079,15 @@
         <w:t>t</w:t>
       </w:r>
       <w:r>
-        <w:t xml:space="preserve"> = σ(W</w:t>
+        <w:t xml:space="preserve"> = </w:t>
+      </w:r>
+      <w:proofErr w:type="gramStart"/>
+      <w:r>
+        <w:t>σ(</w:t>
+      </w:r>
+      <w:proofErr w:type="gramEnd"/>
+      <w:r>
+        <w:t>W</w:t>
       </w:r>
       <w:r>
         <w:rPr>
@@ -5771,7 +6096,11 @@
         <w:t>i</w:t>
       </w:r>
       <w:r>
-        <w:t xml:space="preserve"> * x</w:t>
+        <w:t xml:space="preserve"> * </w:t>
+      </w:r>
+      <w:proofErr w:type="spellStart"/>
+      <w:r>
+        <w:t>x</w:t>
       </w:r>
       <w:r>
         <w:rPr>
@@ -5779,14 +6108,26 @@
         </w:rPr>
         <w:t>t</w:t>
       </w:r>
-      <w:r>
-        <w:t xml:space="preserve"> + W</w:t>
+      <w:proofErr w:type="spellEnd"/>
+      <w:r>
+        <w:t xml:space="preserve"> + </w:t>
+      </w:r>
+      <w:proofErr w:type="spellStart"/>
+      <w:r>
+        <w:t>W</w:t>
       </w:r>
       <w:r>
         <w:rPr>
           <w:vertAlign w:val="subscript"/>
         </w:rPr>
-        <w:t xml:space="preserve">h </w:t>
+        <w:t>h</w:t>
+      </w:r>
+      <w:proofErr w:type="spellEnd"/>
+      <w:r>
+        <w:rPr>
+          <w:vertAlign w:val="subscript"/>
+        </w:rPr>
+        <w:t xml:space="preserve"> </w:t>
       </w:r>
       <w:r>
         <w:t>* h</w:t>
@@ -5798,7 +6139,11 @@
         <w:t>t-1</w:t>
       </w:r>
       <w:r>
-        <w:t xml:space="preserve"> + b</w:t>
+        <w:t xml:space="preserve"> + </w:t>
+      </w:r>
+      <w:proofErr w:type="spellStart"/>
+      <w:r>
+        <w:t>b</w:t>
       </w:r>
       <w:r>
         <w:rPr>
@@ -5806,6 +6151,7 @@
         </w:rPr>
         <w:t>i_i</w:t>
       </w:r>
+      <w:proofErr w:type="spellEnd"/>
       <w:r>
         <w:t xml:space="preserve">) </w:t>
       </w:r>
@@ -5824,7 +6170,11 @@
         <w:t>i</w:t>
       </w:r>
       <w:r>
-        <w:t xml:space="preserve"> is the weight matrix connecting the input, x</w:t>
+        <w:t xml:space="preserve"> is the weight matrix connecting the input, </w:t>
+      </w:r>
+      <w:proofErr w:type="spellStart"/>
+      <w:r>
+        <w:t>x</w:t>
       </w:r>
       <w:r>
         <w:rPr>
@@ -5832,8 +6182,13 @@
         </w:rPr>
         <w:t>t</w:t>
       </w:r>
-      <w:r>
-        <w:t>, to the input gate, W</w:t>
+      <w:proofErr w:type="spellEnd"/>
+      <w:r>
+        <w:t xml:space="preserve">, to the input gate, </w:t>
+      </w:r>
+      <w:proofErr w:type="spellStart"/>
+      <w:r>
+        <w:t>W</w:t>
       </w:r>
       <w:r>
         <w:rPr>
@@ -5841,6 +6196,7 @@
         </w:rPr>
         <w:t>h</w:t>
       </w:r>
+      <w:proofErr w:type="spellEnd"/>
       <w:r>
         <w:t xml:space="preserve"> is the weight matrix connecting the previous short-term memory to the input gate, h</w:t>
       </w:r>
@@ -5851,13 +6207,24 @@
         <w:t xml:space="preserve">t-1 </w:t>
       </w:r>
       <w:r>
-        <w:t>and b</w:t>
+        <w:t xml:space="preserve">and </w:t>
+      </w:r>
+      <w:proofErr w:type="spellStart"/>
+      <w:r>
+        <w:t>b</w:t>
       </w:r>
       <w:r>
         <w:rPr>
           <w:vertAlign w:val="subscript"/>
         </w:rPr>
-        <w:t xml:space="preserve">i_i </w:t>
+        <w:t>i_i</w:t>
+      </w:r>
+      <w:proofErr w:type="spellEnd"/>
+      <w:r>
+        <w:rPr>
+          <w:vertAlign w:val="subscript"/>
+        </w:rPr>
+        <w:t xml:space="preserve"> </w:t>
       </w:r>
       <w:r>
         <w:t xml:space="preserve">is the bias vector for the input gate. The sigmoid activation function keeps the values between 0 and 1. </w:t>
@@ -5890,7 +6257,7 @@
                     <pic:cNvPicPr/>
                   </pic:nvPicPr>
                   <pic:blipFill>
-                    <a:blip r:embed="rId14"/>
+                    <a:blip r:embed="rId15"/>
                     <a:stretch>
                       <a:fillRect/>
                     </a:stretch>
@@ -5950,7 +6317,23 @@
       </w:r>
       <w:r>
         <w:tab/>
-        <w:t xml:space="preserve">This part is often associated with the input gate but for greater modularity, it will be computed as a separate module. The candidate state represents the new information that could potentially be added to the long term memory. It is computed using the current input, previous short-term memory and a tanh activation function. The module won’t include the activation function to increase modularity. </w:t>
+        <w:t xml:space="preserve">This part is often associated with the input gate but for greater modularity, it will be computed as a separate module. The candidate state represents the new information that could potentially be added to the </w:t>
+      </w:r>
+      <w:proofErr w:type="gramStart"/>
+      <w:r>
+        <w:t>long term</w:t>
+      </w:r>
+      <w:proofErr w:type="gramEnd"/>
+      <w:r>
+        <w:t xml:space="preserve"> memory. It is computed using the current input, previous short-term memory and a </w:t>
+      </w:r>
+      <w:proofErr w:type="spellStart"/>
+      <w:r>
+        <w:t>tanh</w:t>
+      </w:r>
+      <w:proofErr w:type="spellEnd"/>
+      <w:r>
+        <w:t xml:space="preserve"> activation function. The module won’t include the activation function to increase modularity. </w:t>
       </w:r>
     </w:p>
     <w:p>
@@ -5959,6 +6342,7 @@
         <w:ind w:right="662"/>
         <w:jc w:val="center"/>
       </w:pPr>
+      <w:proofErr w:type="spellStart"/>
       <w:r>
         <w:t>C</w:t>
       </w:r>
@@ -5966,19 +6350,38 @@
         <w:rPr>
           <w:sz w:val="16"/>
         </w:rPr>
-        <w:t xml:space="preserve">t_candidate </w:t>
-      </w:r>
-      <w:r>
-        <w:t>= tanh(W</w:t>
-      </w:r>
+        <w:t>t_candidate</w:t>
+      </w:r>
+      <w:proofErr w:type="spellEnd"/>
       <w:r>
         <w:rPr>
           <w:sz w:val="16"/>
         </w:rPr>
+        <w:t xml:space="preserve"> </w:t>
+      </w:r>
+      <w:r>
+        <w:t xml:space="preserve">= </w:t>
+      </w:r>
+      <w:proofErr w:type="gramStart"/>
+      <w:r>
+        <w:t>tanh(</w:t>
+      </w:r>
+      <w:proofErr w:type="gramEnd"/>
+      <w:r>
+        <w:t>W</w:t>
+      </w:r>
+      <w:r>
+        <w:rPr>
+          <w:sz w:val="16"/>
+        </w:rPr>
         <w:t>i</w:t>
       </w:r>
       <w:r>
-        <w:t xml:space="preserve"> * x</w:t>
+        <w:t xml:space="preserve"> * </w:t>
+      </w:r>
+      <w:proofErr w:type="spellStart"/>
+      <w:r>
+        <w:t>x</w:t>
       </w:r>
       <w:r>
         <w:rPr>
@@ -5986,8 +6389,13 @@
         </w:rPr>
         <w:t>t</w:t>
       </w:r>
-      <w:r>
-        <w:t xml:space="preserve"> + W</w:t>
+      <w:proofErr w:type="spellEnd"/>
+      <w:r>
+        <w:t xml:space="preserve"> + </w:t>
+      </w:r>
+      <w:proofErr w:type="spellStart"/>
+      <w:r>
+        <w:t>W</w:t>
       </w:r>
       <w:r>
         <w:rPr>
@@ -5995,6 +6403,7 @@
         </w:rPr>
         <w:t>h</w:t>
       </w:r>
+      <w:proofErr w:type="spellEnd"/>
       <w:r>
         <w:t xml:space="preserve"> * h</w:t>
       </w:r>
@@ -6005,7 +6414,11 @@
         <w:t xml:space="preserve">t-1 </w:t>
       </w:r>
       <w:r>
-        <w:t>+ b</w:t>
+        <w:t xml:space="preserve">+ </w:t>
+      </w:r>
+      <w:proofErr w:type="spellStart"/>
+      <w:r>
+        <w:t>b</w:t>
       </w:r>
       <w:r>
         <w:rPr>
@@ -6013,6 +6426,7 @@
         </w:rPr>
         <w:t>i_c</w:t>
       </w:r>
+      <w:proofErr w:type="spellEnd"/>
       <w:r>
         <w:t xml:space="preserve">) </w:t>
       </w:r>
@@ -6031,7 +6445,11 @@
         <w:t>i</w:t>
       </w:r>
       <w:r>
-        <w:t xml:space="preserve"> is the weight matrix connecting the input, x</w:t>
+        <w:t xml:space="preserve"> is the weight matrix connecting the input, </w:t>
+      </w:r>
+      <w:proofErr w:type="spellStart"/>
+      <w:r>
+        <w:t>x</w:t>
       </w:r>
       <w:r>
         <w:rPr>
@@ -6039,8 +6457,13 @@
         </w:rPr>
         <w:t>t</w:t>
       </w:r>
-      <w:r>
-        <w:t>, to the candidate state, W</w:t>
+      <w:proofErr w:type="spellEnd"/>
+      <w:r>
+        <w:t xml:space="preserve">, to the candidate state, </w:t>
+      </w:r>
+      <w:proofErr w:type="spellStart"/>
+      <w:r>
+        <w:t>W</w:t>
       </w:r>
       <w:r>
         <w:rPr>
@@ -6048,6 +6471,7 @@
         </w:rPr>
         <w:t>h</w:t>
       </w:r>
+      <w:proofErr w:type="spellEnd"/>
       <w:r>
         <w:t xml:space="preserve"> is the weight matrix connecting the previous short-term memory to the candidate state, h</w:t>
       </w:r>
@@ -6058,13 +6482,24 @@
         <w:t>t-1</w:t>
       </w:r>
       <w:r>
-        <w:t xml:space="preserve"> and b</w:t>
+        <w:t xml:space="preserve"> and </w:t>
+      </w:r>
+      <w:proofErr w:type="spellStart"/>
+      <w:r>
+        <w:t>b</w:t>
       </w:r>
       <w:r>
         <w:rPr>
           <w:vertAlign w:val="subscript"/>
         </w:rPr>
-        <w:t xml:space="preserve">i_c </w:t>
+        <w:t>i_c</w:t>
+      </w:r>
+      <w:proofErr w:type="spellEnd"/>
+      <w:r>
+        <w:rPr>
+          <w:vertAlign w:val="subscript"/>
+        </w:rPr>
+        <w:t xml:space="preserve"> </w:t>
       </w:r>
       <w:r>
         <w:t xml:space="preserve">is the bias vector for the candidate state. The tanh activation function keeps the values between -1 and 1. </w:t>
@@ -6097,7 +6532,7 @@
                     <pic:cNvPicPr/>
                   </pic:nvPicPr>
                   <pic:blipFill>
-                    <a:blip r:embed="rId15"/>
+                    <a:blip r:embed="rId16"/>
                     <a:stretch>
                       <a:fillRect/>
                     </a:stretch>
@@ -6195,7 +6630,11 @@
         <w:t>t-1</w:t>
       </w:r>
       <w:r>
-        <w:t xml:space="preserve"> + it * C</w:t>
+        <w:t xml:space="preserve"> + it * </w:t>
+      </w:r>
+      <w:proofErr w:type="spellStart"/>
+      <w:r>
+        <w:t>C</w:t>
       </w:r>
       <w:r>
         <w:rPr>
@@ -6203,6 +6642,7 @@
         </w:rPr>
         <w:t>t_candidate</w:t>
       </w:r>
+      <w:proofErr w:type="spellEnd"/>
       <w:r>
         <w:t xml:space="preserve"> </w:t>
       </w:r>
@@ -6239,13 +6679,24 @@
         <w:t xml:space="preserve">t-1 </w:t>
       </w:r>
       <w:r>
-        <w:t>is the previous long-term memory, it is how much of the new information to be added to memory and C</w:t>
+        <w:t xml:space="preserve">is the previous long-term memory, it is how much of the new information to be added to memory and </w:t>
+      </w:r>
+      <w:proofErr w:type="spellStart"/>
+      <w:r>
+        <w:t>C</w:t>
       </w:r>
       <w:r>
         <w:rPr>
           <w:vertAlign w:val="subscript"/>
         </w:rPr>
-        <w:t xml:space="preserve">t_candiate </w:t>
+        <w:t>t_candiate</w:t>
+      </w:r>
+      <w:proofErr w:type="spellEnd"/>
+      <w:r>
+        <w:rPr>
+          <w:vertAlign w:val="subscript"/>
+        </w:rPr>
+        <w:t xml:space="preserve"> </w:t>
       </w:r>
       <w:r>
         <w:t xml:space="preserve">is the potential information to add to memory. </w:t>
@@ -6278,7 +6729,7 @@
                     <pic:cNvPicPr/>
                   </pic:nvPicPr>
                   <pic:blipFill>
-                    <a:blip r:embed="rId16"/>
+                    <a:blip r:embed="rId17"/>
                     <a:stretch>
                       <a:fillRect/>
                     </a:stretch>
@@ -6348,6 +6799,7 @@
         <w:ind w:right="662"/>
         <w:jc w:val="center"/>
       </w:pPr>
+      <w:proofErr w:type="spellStart"/>
       <w:r>
         <w:t>o</w:t>
       </w:r>
@@ -6357,8 +6809,17 @@
         </w:rPr>
         <w:t>t</w:t>
       </w:r>
-      <w:r>
-        <w:t xml:space="preserve"> = σ(W</w:t>
+      <w:proofErr w:type="spellEnd"/>
+      <w:r>
+        <w:t xml:space="preserve"> = </w:t>
+      </w:r>
+      <w:proofErr w:type="gramStart"/>
+      <w:r>
+        <w:t>σ(</w:t>
+      </w:r>
+      <w:proofErr w:type="gramEnd"/>
+      <w:r>
+        <w:t>W</w:t>
       </w:r>
       <w:r>
         <w:rPr>
@@ -6367,23 +6828,39 @@
         <w:t>i</w:t>
       </w:r>
       <w:r>
-        <w:t xml:space="preserve"> * x</w:t>
+        <w:t xml:space="preserve"> * </w:t>
+      </w:r>
+      <w:proofErr w:type="spellStart"/>
+      <w:r>
+        <w:t>x</w:t>
       </w:r>
       <w:r>
         <w:rPr>
           <w:vertAlign w:val="subscript"/>
         </w:rPr>
-        <w:t xml:space="preserve">t </w:t>
-      </w:r>
-      <w:r>
-        <w:t>+ W</w:t>
-      </w:r>
+        <w:t>t</w:t>
+      </w:r>
+      <w:proofErr w:type="spellEnd"/>
       <w:r>
         <w:rPr>
           <w:vertAlign w:val="subscript"/>
         </w:rPr>
+        <w:t xml:space="preserve"> </w:t>
+      </w:r>
+      <w:r>
+        <w:t xml:space="preserve">+ </w:t>
+      </w:r>
+      <w:proofErr w:type="spellStart"/>
+      <w:r>
+        <w:t>W</w:t>
+      </w:r>
+      <w:r>
+        <w:rPr>
+          <w:vertAlign w:val="subscript"/>
+        </w:rPr>
         <w:t>h</w:t>
       </w:r>
+      <w:proofErr w:type="spellEnd"/>
       <w:r>
         <w:t xml:space="preserve"> * h</w:t>
       </w:r>
@@ -6394,7 +6871,11 @@
         <w:t>t-1</w:t>
       </w:r>
       <w:r>
-        <w:t xml:space="preserve"> + b</w:t>
+        <w:t xml:space="preserve"> + </w:t>
+      </w:r>
+      <w:proofErr w:type="spellStart"/>
+      <w:r>
+        <w:t>b</w:t>
       </w:r>
       <w:r>
         <w:rPr>
@@ -6402,6 +6883,7 @@
         </w:rPr>
         <w:t>i_o</w:t>
       </w:r>
+      <w:proofErr w:type="spellEnd"/>
       <w:r>
         <w:t xml:space="preserve">) </w:t>
       </w:r>
@@ -6420,7 +6902,11 @@
         <w:t>i</w:t>
       </w:r>
       <w:r>
-        <w:t xml:space="preserve"> is the weight matrix connecting the input, x</w:t>
+        <w:t xml:space="preserve"> is the weight matrix connecting the input, </w:t>
+      </w:r>
+      <w:proofErr w:type="spellStart"/>
+      <w:r>
+        <w:t>x</w:t>
       </w:r>
       <w:r>
         <w:rPr>
@@ -6428,8 +6914,13 @@
         </w:rPr>
         <w:t>t</w:t>
       </w:r>
-      <w:r>
-        <w:t>, to the output gate, W</w:t>
+      <w:proofErr w:type="spellEnd"/>
+      <w:r>
+        <w:t xml:space="preserve">, to the output gate, </w:t>
+      </w:r>
+      <w:proofErr w:type="spellStart"/>
+      <w:r>
+        <w:t>W</w:t>
       </w:r>
       <w:r>
         <w:rPr>
@@ -6437,8 +6928,13 @@
         </w:rPr>
         <w:t>h</w:t>
       </w:r>
-      <w:r>
-        <w:t xml:space="preserve"> is the weight matrix connecting the previous short-term memory to the output gate, ht-1 and b</w:t>
+      <w:proofErr w:type="spellEnd"/>
+      <w:r>
+        <w:t xml:space="preserve"> is the weight matrix connecting the previous short-term memory to the output gate, ht-1 and </w:t>
+      </w:r>
+      <w:proofErr w:type="spellStart"/>
+      <w:r>
+        <w:t>b</w:t>
       </w:r>
       <w:r>
         <w:rPr>
@@ -6446,6 +6942,7 @@
         </w:rPr>
         <w:t>i_o</w:t>
       </w:r>
+      <w:proofErr w:type="spellEnd"/>
       <w:r>
         <w:t xml:space="preserve"> is the bias vector for the output gate. The sigmoid activation function keeps the values between 0 and 1. </w:t>
       </w:r>
@@ -6477,7 +6974,7 @@
                     <pic:cNvPicPr/>
                   </pic:nvPicPr>
                   <pic:blipFill>
-                    <a:blip r:embed="rId17"/>
+                    <a:blip r:embed="rId18"/>
                     <a:stretch>
                       <a:fillRect/>
                     </a:stretch>
@@ -6537,7 +7034,15 @@
       </w:r>
       <w:r>
         <w:tab/>
-        <w:t xml:space="preserve">This block computes the new hidden state by multiplying the output weight vector with the current cell state passed through a tanh activation function. </w:t>
+        <w:t xml:space="preserve">This block computes the new hidden state by multiplying the output weight vector with the current cell state passed through a </w:t>
+      </w:r>
+      <w:proofErr w:type="spellStart"/>
+      <w:r>
+        <w:t>tanh</w:t>
+      </w:r>
+      <w:proofErr w:type="spellEnd"/>
+      <w:r>
+        <w:t xml:space="preserve"> activation function. </w:t>
       </w:r>
     </w:p>
     <w:p>
@@ -6546,6 +7051,7 @@
         <w:ind w:right="664"/>
         <w:jc w:val="center"/>
       </w:pPr>
+      <w:proofErr w:type="spellStart"/>
       <w:r>
         <w:t>h</w:t>
       </w:r>
@@ -6555,8 +7061,13 @@
         </w:rPr>
         <w:t>t</w:t>
       </w:r>
-      <w:r>
-        <w:t xml:space="preserve"> = o</w:t>
+      <w:proofErr w:type="spellEnd"/>
+      <w:r>
+        <w:t xml:space="preserve"> = </w:t>
+      </w:r>
+      <w:proofErr w:type="spellStart"/>
+      <w:r>
+        <w:t>o</w:t>
       </w:r>
       <w:r>
         <w:rPr>
@@ -6564,8 +7075,17 @@
         </w:rPr>
         <w:t>t</w:t>
       </w:r>
-      <w:r>
-        <w:t xml:space="preserve"> * tanh(C</w:t>
+      <w:proofErr w:type="spellEnd"/>
+      <w:r>
+        <w:t xml:space="preserve"> * </w:t>
+      </w:r>
+      <w:proofErr w:type="gramStart"/>
+      <w:r>
+        <w:t>tanh(</w:t>
+      </w:r>
+      <w:proofErr w:type="gramEnd"/>
+      <w:r>
+        <w:t>C</w:t>
       </w:r>
       <w:r>
         <w:rPr>
@@ -6582,7 +7102,11 @@
         <w:ind w:left="122" w:right="783"/>
       </w:pPr>
       <w:r>
-        <w:t>where h</w:t>
+        <w:t xml:space="preserve">where </w:t>
+      </w:r>
+      <w:proofErr w:type="spellStart"/>
+      <w:r>
+        <w:t>h</w:t>
       </w:r>
       <w:r>
         <w:rPr>
@@ -6590,8 +7114,13 @@
         </w:rPr>
         <w:t>t</w:t>
       </w:r>
-      <w:r>
-        <w:t xml:space="preserve"> is the new hidden state, o</w:t>
+      <w:proofErr w:type="spellEnd"/>
+      <w:r>
+        <w:t xml:space="preserve"> is the new hidden state, </w:t>
+      </w:r>
+      <w:proofErr w:type="spellStart"/>
+      <w:r>
+        <w:t>o</w:t>
       </w:r>
       <w:r>
         <w:rPr>
@@ -6599,6 +7128,7 @@
         </w:rPr>
         <w:t>t</w:t>
       </w:r>
+      <w:proofErr w:type="spellEnd"/>
       <w:r>
         <w:t xml:space="preserve"> is the output weight vector from the output weight block passed through a sigmoid function and C</w:t>
       </w:r>
@@ -6638,7 +7168,7 @@
                     <pic:cNvPicPr/>
                   </pic:nvPicPr>
                   <pic:blipFill>
-                    <a:blip r:embed="rId18"/>
+                    <a:blip r:embed="rId19"/>
                     <a:stretch>
                       <a:fillRect/>
                     </a:stretch>
@@ -6728,7 +7258,7 @@
                     <pic:cNvPicPr/>
                   </pic:nvPicPr>
                   <pic:blipFill>
-                    <a:blip r:embed="rId19"/>
+                    <a:blip r:embed="rId20"/>
                     <a:stretch>
                       <a:fillRect/>
                     </a:stretch>
@@ -6855,7 +7385,7 @@
                     <pic:cNvPicPr/>
                   </pic:nvPicPr>
                   <pic:blipFill>
-                    <a:blip r:embed="rId20"/>
+                    <a:blip r:embed="rId21"/>
                     <a:stretch>
                       <a:fillRect/>
                     </a:stretch>
@@ -6961,7 +7491,7 @@
                     <pic:cNvPicPr/>
                   </pic:nvPicPr>
                   <pic:blipFill>
-                    <a:blip r:embed="rId21"/>
+                    <a:blip r:embed="rId22"/>
                     <a:stretch>
                       <a:fillRect/>
                     </a:stretch>
@@ -7061,7 +7591,7 @@
                     <pic:cNvPicPr/>
                   </pic:nvPicPr>
                   <pic:blipFill>
-                    <a:blip r:embed="rId22"/>
+                    <a:blip r:embed="rId23"/>
                     <a:stretch>
                       <a:fillRect/>
                     </a:stretch>
@@ -7162,7 +7692,7 @@
                     <pic:cNvPicPr/>
                   </pic:nvPicPr>
                   <pic:blipFill>
-                    <a:blip r:embed="rId20"/>
+                    <a:blip r:embed="rId21"/>
                     <a:stretch>
                       <a:fillRect/>
                     </a:stretch>
@@ -7233,7 +7763,7 @@
           <w:sz w:val="24"/>
           <w:szCs w:val="24"/>
         </w:rPr>
-        <w:t>1</w:t>
+        <w:t>2</w:t>
       </w:r>
       <w:r>
         <w:rPr>
@@ -7374,7 +7904,7 @@
                     <pic:cNvPicPr/>
                   </pic:nvPicPr>
                   <pic:blipFill>
-                    <a:blip r:embed="rId23"/>
+                    <a:blip r:embed="rId24"/>
                     <a:stretch>
                       <a:fillRect/>
                     </a:stretch>
@@ -7612,7 +8142,7 @@
                     </pic:cNvPicPr>
                   </pic:nvPicPr>
                   <pic:blipFill>
-                    <a:blip r:embed="rId24" cstate="print">
+                    <a:blip r:embed="rId25" cstate="print">
                       <a:extLst>
                         <a:ext uri="{28A0092B-C50C-407E-A947-70E740481C1C}">
                           <a14:useLocalDpi xmlns:a14="http://schemas.microsoft.com/office/drawing/2010/main" val="0"/>
@@ -7740,7 +8270,15 @@
         <w:jc w:val="both"/>
       </w:pPr>
       <w:r>
-        <w:t>Name: Refers to the name of the component and determines the name of the .vhd file created from each interface. Its default value is an empty string in the base class</w:t>
+        <w:t>Name: Refers to the name of the component and determines the name of the .</w:t>
+      </w:r>
+      <w:proofErr w:type="spellStart"/>
+      <w:r>
+        <w:t>vhd</w:t>
+      </w:r>
+      <w:proofErr w:type="spellEnd"/>
+      <w:r>
+        <w:t xml:space="preserve"> file created from each interface. Its default value is an empty string in the base class</w:t>
       </w:r>
     </w:p>
     <w:p>
@@ -7752,8 +8290,18 @@
         </w:numPr>
         <w:jc w:val="both"/>
       </w:pPr>
-      <w:r>
-        <w:t>getEntity(): Returns the VHDL entity declaration of the current component</w:t>
+      <w:proofErr w:type="spellStart"/>
+      <w:proofErr w:type="gramStart"/>
+      <w:r>
+        <w:t>getEntity</w:t>
+      </w:r>
+      <w:proofErr w:type="spellEnd"/>
+      <w:r>
+        <w:t>(</w:t>
+      </w:r>
+      <w:proofErr w:type="gramEnd"/>
+      <w:r>
+        <w:t>): Returns the VHDL entity declaration of the current component</w:t>
       </w:r>
     </w:p>
     <w:p>
@@ -7765,8 +8313,18 @@
         </w:numPr>
         <w:jc w:val="both"/>
       </w:pPr>
-      <w:r>
-        <w:t>getComponent(): Return the VHDL component declaration of the current  component</w:t>
+      <w:proofErr w:type="spellStart"/>
+      <w:proofErr w:type="gramStart"/>
+      <w:r>
+        <w:t>getComponent</w:t>
+      </w:r>
+      <w:proofErr w:type="spellEnd"/>
+      <w:r>
+        <w:t>(</w:t>
+      </w:r>
+      <w:proofErr w:type="gramEnd"/>
+      <w:r>
+        <w:t>): Return the VHDL component declaration of the current  component</w:t>
       </w:r>
     </w:p>
     <w:p>
@@ -7778,8 +8336,18 @@
         </w:numPr>
         <w:jc w:val="both"/>
       </w:pPr>
-      <w:r>
-        <w:t xml:space="preserve">getInstance(): Returns the VHDL instance declaration of the current component. </w:t>
+      <w:proofErr w:type="spellStart"/>
+      <w:proofErr w:type="gramStart"/>
+      <w:r>
+        <w:t>getInstance</w:t>
+      </w:r>
+      <w:proofErr w:type="spellEnd"/>
+      <w:r>
+        <w:t>(</w:t>
+      </w:r>
+      <w:proofErr w:type="gramEnd"/>
+      <w:r>
+        <w:t xml:space="preserve">): Returns the VHDL instance declaration of the current component. </w:t>
       </w:r>
     </w:p>
     <w:p>
@@ -7791,8 +8359,18 @@
         </w:numPr>
         <w:jc w:val="both"/>
       </w:pPr>
-      <w:r>
-        <w:t>toVHDL(): Returns the complete VHDL implementation of the current component as a string</w:t>
+      <w:proofErr w:type="spellStart"/>
+      <w:proofErr w:type="gramStart"/>
+      <w:r>
+        <w:t>toVHDL</w:t>
+      </w:r>
+      <w:proofErr w:type="spellEnd"/>
+      <w:r>
+        <w:t>(</w:t>
+      </w:r>
+      <w:proofErr w:type="gramEnd"/>
+      <w:r>
+        <w:t>): Returns the complete VHDL implementation of the current component as a string</w:t>
       </w:r>
     </w:p>
     <w:p>
@@ -7801,7 +8379,15 @@
         <w:jc w:val="both"/>
       </w:pPr>
       <w:r>
-        <w:t>Every component in this class is supposed to be implemented in classes that inherit it else a NotImplentedError is raised by python.</w:t>
+        <w:t xml:space="preserve">Every component in this class is supposed to be implemented in classes that inherit it else a </w:t>
+      </w:r>
+      <w:proofErr w:type="spellStart"/>
+      <w:r>
+        <w:t>NotImplentedError</w:t>
+      </w:r>
+      <w:proofErr w:type="spellEnd"/>
+      <w:r>
+        <w:t xml:space="preserve"> is raised by python.</w:t>
       </w:r>
     </w:p>
     <w:p>
@@ -7828,7 +8414,20 @@
         <w:tab/>
       </w:r>
       <w:r>
-        <w:t>The Activation Class is the parent class for the sigmoid and tanh activation classes of the library. It defines the entity, component, and instance declarations of the activation function components and lets each activation function class cater only for the toVHDL() functions.</w:t>
+        <w:t xml:space="preserve">The Activation Class is the parent class for the sigmoid and tanh activation classes of the library. It defines the entity, component, and instance declarations of the activation function components and lets each activation function class cater only for the </w:t>
+      </w:r>
+      <w:proofErr w:type="spellStart"/>
+      <w:proofErr w:type="gramStart"/>
+      <w:r>
+        <w:t>toVHDL</w:t>
+      </w:r>
+      <w:proofErr w:type="spellEnd"/>
+      <w:r>
+        <w:t>(</w:t>
+      </w:r>
+      <w:proofErr w:type="gramEnd"/>
+      <w:r>
+        <w:t>) functions.</w:t>
       </w:r>
     </w:p>
     <w:p>
@@ -7879,7 +8478,20 @@
       </w:r>
       <w:r>
         <w:tab/>
-        <w:t>This class creates an LSTM cell by creating the gates and relevant arithmetic components. It allows the user to specify the weights and biases for each gate and calls their writeToFile() methods to generate the VHDL implementations for each gate.</w:t>
+        <w:t xml:space="preserve">This class creates an LSTM cell by creating the gates and relevant arithmetic components. It allows the user to specify the weights and biases for each gate and calls their </w:t>
+      </w:r>
+      <w:proofErr w:type="spellStart"/>
+      <w:proofErr w:type="gramStart"/>
+      <w:r>
+        <w:t>writeToFile</w:t>
+      </w:r>
+      <w:proofErr w:type="spellEnd"/>
+      <w:r>
+        <w:t>(</w:t>
+      </w:r>
+      <w:proofErr w:type="gramEnd"/>
+      <w:r>
+        <w:t>) methods to generate the VHDL implementations for each gate.</w:t>
       </w:r>
     </w:p>
     <w:p>
@@ -7910,10 +8522,31 @@
       </w:r>
       <w:r>
         <w:tab/>
-        <w:t>This class creates the LSTM network by spawning LSTM cells based on the number of inputs. It provides the inputs, weights, and biases for each LSTM cell object and calls their writeToFile() methods to create them</w:t>
-      </w:r>
-      <w:r>
-        <w:t>. It also generates the configuration file to be used by the .vhd components</w:t>
+        <w:t xml:space="preserve">This class creates the LSTM network by spawning LSTM cells based on the number of inputs. It provides the inputs, weights, and biases for each LSTM cell object and calls their </w:t>
+      </w:r>
+      <w:proofErr w:type="spellStart"/>
+      <w:proofErr w:type="gramStart"/>
+      <w:r>
+        <w:t>writeToFile</w:t>
+      </w:r>
+      <w:proofErr w:type="spellEnd"/>
+      <w:r>
+        <w:t>(</w:t>
+      </w:r>
+      <w:proofErr w:type="gramEnd"/>
+      <w:r>
+        <w:t>) methods to create them</w:t>
+      </w:r>
+      <w:r>
+        <w:t>. It also generates the configuration file to be used by the .</w:t>
+      </w:r>
+      <w:proofErr w:type="spellStart"/>
+      <w:r>
+        <w:t>vhd</w:t>
+      </w:r>
+      <w:proofErr w:type="spellEnd"/>
+      <w:r>
+        <w:t xml:space="preserve"> components</w:t>
       </w:r>
       <w:r>
         <w:t>.</w:t>
@@ -7939,7 +8572,15 @@
         <w:jc w:val="both"/>
       </w:pPr>
       <w:r>
-        <w:t>The .vhd components use integers for computation. However, inputs to a neural network can be fractions. Thus, the model class allows the users to choose the level of precision they want to use and scales inputs according to produce integers and convert them to binary to be communicated via microcontroller and FPGA pins. The bin2num component performs the conversion of the binary input to integers for inferencing</w:t>
+        <w:t>The .</w:t>
+      </w:r>
+      <w:proofErr w:type="spellStart"/>
+      <w:r>
+        <w:t>vhd</w:t>
+      </w:r>
+      <w:proofErr w:type="spellEnd"/>
+      <w:r>
+        <w:t xml:space="preserve"> components use integers for computation. However, inputs to a neural network can be fractions. Thus, the model class allows the users to choose the level of precision they want to use and scales inputs according to produce integers and convert them to binary to be communicated via microcontroller and FPGA pins. The bin2num component performs the conversion of the binary input to integers for inferencing</w:t>
       </w:r>
       <w:r>
         <w:t xml:space="preserve"> and the num2bin component converts the output to binary for transmission through FPGA pins. Corresponding num2bin and bin2num functions perform the same operations on the microcontroller</w:t>
@@ -8058,7 +8699,7 @@
                     <pic:cNvPicPr/>
                   </pic:nvPicPr>
                   <pic:blipFill>
-                    <a:blip r:embed="rId25"/>
+                    <a:blip r:embed="rId26"/>
                     <a:stretch>
                       <a:fillRect/>
                     </a:stretch>
@@ -8139,7 +8780,7 @@
                     <pic:cNvPicPr/>
                   </pic:nvPicPr>
                   <pic:blipFill>
-                    <a:blip r:embed="rId26"/>
+                    <a:blip r:embed="rId27"/>
                     <a:stretch>
                       <a:fillRect/>
                     </a:stretch>
@@ -8219,7 +8860,21 @@
           <w:bCs/>
         </w:rPr>
         <w:tab/>
-        <w:t>Not all designs written in VHDL are synthesizable. To ensure that the designs will work on any FPGA, no vendor-specific libraries or constructs were used. For testing purposes, the design was tested by synthesizing them in vivado 2018.3, with the Xilinx Basys3 FPGA as target device. Below is the result of synthesizing the LSTM Unit component</w:t>
+        <w:t xml:space="preserve">Not all designs written in VHDL are synthesizable. To ensure that the designs will work on any FPGA, no vendor-specific libraries or constructs were used. For testing purposes, the design was tested by synthesizing them in </w:t>
+      </w:r>
+      <w:proofErr w:type="spellStart"/>
+      <w:r>
+        <w:rPr>
+          <w:bCs/>
+        </w:rPr>
+        <w:t>vivado</w:t>
+      </w:r>
+      <w:proofErr w:type="spellEnd"/>
+      <w:r>
+        <w:rPr>
+          <w:bCs/>
+        </w:rPr>
+        <w:t xml:space="preserve"> 2018.3, with the Xilinx Basys3 FPGA as target device. Below is the result of synthesizing the LSTM Unit component</w:t>
       </w:r>
       <w:r>
         <w:rPr>
@@ -8261,7 +8916,7 @@
                     <pic:cNvPicPr/>
                   </pic:nvPicPr>
                   <pic:blipFill>
-                    <a:blip r:embed="rId27"/>
+                    <a:blip r:embed="rId28"/>
                     <a:stretch>
                       <a:fillRect/>
                     </a:stretch>
@@ -8331,7 +8986,7 @@
           <w:sz w:val="24"/>
           <w:szCs w:val="24"/>
         </w:rPr>
-        <w:t>2</w:t>
+        <w:t>3</w:t>
       </w:r>
       <w:r>
         <w:rPr>
@@ -9081,7 +9736,31 @@
         <w:ind w:left="90" w:right="783" w:firstLine="0"/>
       </w:pPr>
       <w:r>
-        <w:t>R. Mohandas, M. Bhattacharya, M. Penica, K. Van Camp and M. J. Hayes, "On the use of Deep Learning Enabled Face Mask Detection For Access/Egress Control Using TensorFlow Lite Based Edge Deployment on a Raspberry Pi," 2021 32nd Irish Signals and Systems Conference (ISSC), Athlone, Ireland, 2021, pp. 1-6, doi: 10.1109/ISSC52156.2021.9467841</w:t>
+        <w:t xml:space="preserve">R. Mohandas, M. Bhattacharya, M. </w:t>
+      </w:r>
+      <w:proofErr w:type="spellStart"/>
+      <w:r>
+        <w:t>Penica</w:t>
+      </w:r>
+      <w:proofErr w:type="spellEnd"/>
+      <w:r>
+        <w:t xml:space="preserve">, K. Van Camp and M. J. Hayes, "On the use of Deep Learning Enabled Face Mask Detection </w:t>
+      </w:r>
+      <w:proofErr w:type="gramStart"/>
+      <w:r>
+        <w:t>For</w:t>
+      </w:r>
+      <w:proofErr w:type="gramEnd"/>
+      <w:r>
+        <w:t xml:space="preserve"> Access/Egress Control Using TensorFlow Lite Based Edge Deployment on a Raspberry Pi," 2021 32nd Irish Signals and Systems Conference (ISSC), Athlone, Ireland, 2021, pp. 1-6, </w:t>
+      </w:r>
+      <w:proofErr w:type="spellStart"/>
+      <w:r>
+        <w:t>doi</w:t>
+      </w:r>
+      <w:proofErr w:type="spellEnd"/>
+      <w:r>
+        <w:t>: 10.1109/ISSC52156.2021.9467841</w:t>
       </w:r>
     </w:p>
     <w:p>
@@ -9094,8 +9773,13 @@
         <w:spacing w:before="0" w:beforeAutospacing="0" w:after="0" w:afterAutospacing="0" w:line="480" w:lineRule="auto"/>
         <w:ind w:left="90"/>
       </w:pPr>
-      <w:r>
-        <w:t xml:space="preserve">Akotey, I. J. A. (2021, May 1). </w:t>
+      <w:proofErr w:type="spellStart"/>
+      <w:r>
+        <w:t>Akotey</w:t>
+      </w:r>
+      <w:proofErr w:type="spellEnd"/>
+      <w:r>
+        <w:t xml:space="preserve">, I. J. A. (2021, May 1). </w:t>
       </w:r>
       <w:r>
         <w:rPr>
@@ -9124,7 +9808,15 @@
         <w:ind w:left="450" w:right="783" w:hanging="338"/>
       </w:pPr>
       <w:r>
-        <w:t xml:space="preserve">M. G. S. Murshed, C. Murphy, D. Hou, N. Khan, G. Ananthanarayanan, and F. Hussain, </w:t>
+        <w:t xml:space="preserve">M. G. S. Murshed, C. Murphy, D. Hou, N. Khan, G. </w:t>
+      </w:r>
+      <w:proofErr w:type="spellStart"/>
+      <w:r>
+        <w:t>Ananthanarayanan</w:t>
+      </w:r>
+      <w:proofErr w:type="spellEnd"/>
+      <w:r>
+        <w:t xml:space="preserve">, and F. Hussain, </w:t>
       </w:r>
     </w:p>
     <w:p>
@@ -9141,7 +9833,15 @@
         <w:t>ACM Computing Surveys</w:t>
       </w:r>
       <w:r>
-        <w:t xml:space="preserve">, vol. 54, no. 8, pp. 1–37, Oct. 2021, doi: 10.1145/3469029. </w:t>
+        <w:t xml:space="preserve">, vol. 54, no. 8, pp. 1–37, Oct. 2021, </w:t>
+      </w:r>
+      <w:proofErr w:type="spellStart"/>
+      <w:r>
+        <w:t>doi</w:t>
+      </w:r>
+      <w:proofErr w:type="spellEnd"/>
+      <w:r>
+        <w:t xml:space="preserve">: 10.1145/3469029. </w:t>
       </w:r>
     </w:p>
     <w:p>
@@ -9154,7 +9854,15 @@
         <w:ind w:left="450" w:right="783" w:hanging="338"/>
       </w:pPr>
       <w:r>
-        <w:t xml:space="preserve">N. D. Gundi, T. Shabanian, P. Basu, P. Pandey, S. Roy and K. Chakraborty, "EFFORT: A </w:t>
+        <w:t xml:space="preserve">N. D. Gundi, T. </w:t>
+      </w:r>
+      <w:proofErr w:type="spellStart"/>
+      <w:r>
+        <w:t>Shabanian</w:t>
+      </w:r>
+      <w:proofErr w:type="spellEnd"/>
+      <w:r>
+        <w:t xml:space="preserve">, P. Basu, P. Pandey, S. Roy and K. Chakraborty, "EFFORT: A </w:t>
       </w:r>
     </w:p>
     <w:p>
@@ -9163,7 +9871,15 @@
         <w:ind w:left="122" w:right="783"/>
       </w:pPr>
       <w:r>
-        <w:t>Comprehensive Technique to Tackle Timing Violations and Improve Energy Efficiency of Near-</w:t>
+        <w:t xml:space="preserve">Comprehensive Technique to Tackle Timing Violations and Improve Energy Efficiency of </w:t>
+      </w:r>
+      <w:proofErr w:type="gramStart"/>
+      <w:r>
+        <w:t>Near</w:t>
+      </w:r>
+      <w:proofErr w:type="gramEnd"/>
+      <w:r>
+        <w:t>-</w:t>
       </w:r>
     </w:p>
     <w:p>
@@ -9172,7 +9888,15 @@
         <w:ind w:left="122" w:right="783"/>
       </w:pPr>
       <w:r>
-        <w:t xml:space="preserve">Threshold Tensor Processing Units," in IEEE Transactions on Very Large Scale Integration </w:t>
+        <w:t xml:space="preserve">Threshold Tensor Processing Units," in IEEE Transactions on Very </w:t>
+      </w:r>
+      <w:proofErr w:type="gramStart"/>
+      <w:r>
+        <w:t>Large Scale</w:t>
+      </w:r>
+      <w:proofErr w:type="gramEnd"/>
+      <w:r>
+        <w:t xml:space="preserve"> Integration </w:t>
       </w:r>
     </w:p>
     <w:p>
@@ -9181,7 +9905,15 @@
         <w:ind w:left="122" w:right="783"/>
       </w:pPr>
       <w:r>
-        <w:t xml:space="preserve">(VLSI) Systems, vol. 29, no. 10, pp. 1790-1799, Oct. 2021, doi: 10.1109/TVLSI.2021.3106858. </w:t>
+        <w:t xml:space="preserve">(VLSI) Systems, vol. 29, no. 10, pp. 1790-1799, Oct. 2021, </w:t>
+      </w:r>
+      <w:proofErr w:type="spellStart"/>
+      <w:r>
+        <w:t>doi</w:t>
+      </w:r>
+      <w:proofErr w:type="spellEnd"/>
+      <w:r>
+        <w:t xml:space="preserve">: 10.1109/TVLSI.2021.3106858. </w:t>
       </w:r>
     </w:p>
     <w:p>
@@ -9194,7 +9926,23 @@
         <w:ind w:left="90" w:right="783" w:firstLine="22"/>
       </w:pPr>
       <w:r>
-        <w:t xml:space="preserve">Lacey, Griffin, Graham W. Taylor and Shawki Areibi. “Deep Learning on FPGAs: Past, Present, and Future.” ArXiv abs/1602.04283 (2016). [4] B. K. Chakrabarti, </w:t>
+        <w:t xml:space="preserve">Lacey, Griffin, Graham W. Taylor and Shawki </w:t>
+      </w:r>
+      <w:proofErr w:type="spellStart"/>
+      <w:r>
+        <w:t>Areibi</w:t>
+      </w:r>
+      <w:proofErr w:type="spellEnd"/>
+      <w:r>
+        <w:t xml:space="preserve">. “Deep Learning on FPGAs: Past, Present, and Future.” </w:t>
+      </w:r>
+      <w:proofErr w:type="spellStart"/>
+      <w:r>
+        <w:t>ArXiv</w:t>
+      </w:r>
+      <w:proofErr w:type="spellEnd"/>
+      <w:r>
+        <w:t xml:space="preserve"> abs/1602.04283 (2016). [4] B. K. Chakrabarti, </w:t>
       </w:r>
     </w:p>
     <w:p>
@@ -9208,12 +9956,14 @@
     </w:p>
     <w:p>
       <w:pPr>
-        <w:numPr>
-          <w:ilvl w:val="0"/>
-          <w:numId w:val="4"/>
-        </w:numPr>
-        <w:ind w:left="180" w:right="783" w:firstLine="0"/>
-      </w:pPr>
+        <w:ind w:right="783"/>
+      </w:pPr>
+      <w:r>
+        <w:t xml:space="preserve">  [6]</w:t>
+      </w:r>
+      <w:r>
+        <w:tab/>
+      </w:r>
       <w:r>
         <w:t xml:space="preserve">M. Isaksson, "Four Common Types of Neural Network Layers," Towards Data Science, 6 June 2020.  [Online]. Available: https://towardsdatascience.com/four-common-types-of-neural-networklayers- c0d3bb2a966c. [Accessed April 2021] </w:t>
       </w:r>
@@ -9228,7 +9978,15 @@
         <w:ind w:right="783" w:hanging="459"/>
       </w:pPr>
       <w:r>
-        <w:t xml:space="preserve">Zarzycki, K., &amp; Ławryńczuk, M. (2021). LSTM and GRU Neural Networks as Models of </w:t>
+        <w:t xml:space="preserve">Zarzycki, K., &amp; </w:t>
+      </w:r>
+      <w:proofErr w:type="spellStart"/>
+      <w:r>
+        <w:t>Ławryńczuk</w:t>
+      </w:r>
+      <w:proofErr w:type="spellEnd"/>
+      <w:r>
+        <w:t xml:space="preserve">, M. (2021). LSTM and GRU Neural Networks as Models of </w:t>
       </w:r>
     </w:p>
     <w:p>
@@ -9277,7 +10035,15 @@
       </w:pPr>
       <w:r>
         <w:lastRenderedPageBreak/>
-        <w:t xml:space="preserve">A. Suresh, B. N. Reddy and C. Renu Madhavi, "Hardware Accelerators for Edge Enabled Machine Learning," 2020 IEEE REGION 10 CONFERENCE (TENCON), Osaka, Japan, 2020, pp. 409-413, doi: 10.1109/TENCON50793.2020.9293918. </w:t>
+        <w:t xml:space="preserve">A. Suresh, B. N. Reddy and C. Renu Madhavi, "Hardware Accelerators for Edge Enabled Machine Learning," 2020 IEEE REGION 10 CONFERENCE (TENCON), Osaka, Japan, 2020, pp. 409-413, </w:t>
+      </w:r>
+      <w:proofErr w:type="spellStart"/>
+      <w:r>
+        <w:t>doi</w:t>
+      </w:r>
+      <w:proofErr w:type="spellEnd"/>
+      <w:r>
+        <w:t xml:space="preserve">: 10.1109/TENCON50793.2020.9293918. </w:t>
       </w:r>
     </w:p>
     <w:p>
@@ -9289,7 +10055,31 @@
         <w:ind w:left="90" w:right="783" w:firstLine="0"/>
       </w:pPr>
       <w:r>
-        <w:t xml:space="preserve">H. Mohammadi Makrani, Z. He, S. Rafatirad and H. Sayadi, "Accelerated Machine Learning for On-Device Hardware-Assisted Cybersecurity in Edge Platforms," 2022 23rd International Symposium on Quality Electronic Design (ISQED), Santa Clara, CA, USA, 2022, pp. 77-83, doi: 10.1109/ISQED54688.2022.9806150.  </w:t>
+        <w:t xml:space="preserve">H. Mohammadi </w:t>
+      </w:r>
+      <w:proofErr w:type="spellStart"/>
+      <w:r>
+        <w:t>Makrani</w:t>
+      </w:r>
+      <w:proofErr w:type="spellEnd"/>
+      <w:r>
+        <w:t xml:space="preserve">, Z. He, S. </w:t>
+      </w:r>
+      <w:proofErr w:type="spellStart"/>
+      <w:r>
+        <w:t>Rafatirad</w:t>
+      </w:r>
+      <w:proofErr w:type="spellEnd"/>
+      <w:r>
+        <w:t xml:space="preserve"> and H. Sayadi, "Accelerated Machine Learning for On-Device Hardware-Assisted Cybersecurity in Edge Platforms," 2022 23rd International Symposium on Quality Electronic Design (ISQED), Santa Clara, CA, USA, 2022, pp. 77-83, </w:t>
+      </w:r>
+      <w:proofErr w:type="spellStart"/>
+      <w:r>
+        <w:t>doi</w:t>
+      </w:r>
+      <w:proofErr w:type="spellEnd"/>
+      <w:r>
+        <w:t xml:space="preserve">: 10.1109/ISQED54688.2022.9806150.  </w:t>
       </w:r>
     </w:p>
     <w:p>
@@ -9301,7 +10091,15 @@
         <w:ind w:left="90" w:right="783" w:firstLine="0"/>
       </w:pPr>
       <w:r>
-        <w:t xml:space="preserve">A. Suresh, B. N. Reddy and C. Renu Madhavi, "Hardware Accelerators for Edge Enabled Machine Learning," 2020 IEEE REGION 10 CONFERENCE (TENCON), Osaka, Japan, 2020, pp. 409-413, doi: 10.1109/TENCON50793.2020.9293918. </w:t>
+        <w:t xml:space="preserve">A. Suresh, B. N. Reddy and C. Renu Madhavi, "Hardware Accelerators for Edge Enabled Machine Learning," 2020 IEEE REGION 10 CONFERENCE (TENCON), Osaka, Japan, 2020, pp. 409-413, </w:t>
+      </w:r>
+      <w:proofErr w:type="spellStart"/>
+      <w:r>
+        <w:t>doi</w:t>
+      </w:r>
+      <w:proofErr w:type="spellEnd"/>
+      <w:r>
+        <w:t xml:space="preserve">: 10.1109/TENCON50793.2020.9293918. </w:t>
       </w:r>
     </w:p>
     <w:p>
@@ -9314,7 +10112,23 @@
         <w:ind w:right="783" w:hanging="459"/>
       </w:pPr>
       <w:r>
-        <w:t xml:space="preserve">  D. Holanda Noronha, K. Gibson, B. Salehpour and S. J. E. Wilton, "LeFlow: Automatic </w:t>
+        <w:t xml:space="preserve">  D. Holanda Noronha, K. Gibson, B. </w:t>
+      </w:r>
+      <w:proofErr w:type="spellStart"/>
+      <w:r>
+        <w:t>Salehpour</w:t>
+      </w:r>
+      <w:proofErr w:type="spellEnd"/>
+      <w:r>
+        <w:t xml:space="preserve"> and S. J. E. Wilton, "</w:t>
+      </w:r>
+      <w:proofErr w:type="spellStart"/>
+      <w:r>
+        <w:t>LeFlow</w:t>
+      </w:r>
+      <w:proofErr w:type="spellEnd"/>
+      <w:r>
+        <w:t xml:space="preserve">: Automatic </w:t>
       </w:r>
     </w:p>
     <w:p>
@@ -9322,7 +10136,15 @@
         <w:ind w:left="122" w:right="783"/>
       </w:pPr>
       <w:r>
-        <w:t xml:space="preserve">Compilation of TensorFlow Machine Learning Applications to FPGAs," 2018 International Conference on Field-Programmable Technology (FPT), Naha, Japan, 2018, pp. 393-396, doi: </w:t>
+        <w:t xml:space="preserve">Compilation of TensorFlow Machine Learning Applications to FPGAs," 2018 International Conference on Field-Programmable Technology (FPT), Naha, Japan, 2018, pp. 393-396, </w:t>
+      </w:r>
+      <w:proofErr w:type="spellStart"/>
+      <w:r>
+        <w:t>doi</w:t>
+      </w:r>
+      <w:proofErr w:type="spellEnd"/>
+      <w:r>
+        <w:t xml:space="preserve">: </w:t>
       </w:r>
     </w:p>
     <w:p>
@@ -9358,7 +10180,15 @@
         <w:t xml:space="preserve">  </w:t>
       </w:r>
       <w:r>
-        <w:t>Doulos, Ltd , [Online]. Available: https://www.edaplayground.com. [Accessed 202</w:t>
+        <w:t xml:space="preserve">Doulos, </w:t>
+      </w:r>
+      <w:proofErr w:type="gramStart"/>
+      <w:r>
+        <w:t>Ltd ,</w:t>
+      </w:r>
+      <w:proofErr w:type="gramEnd"/>
+      <w:r>
+        <w:t xml:space="preserve"> [Online]. Available: https://www.edaplayground.com. [Accessed 202</w:t>
       </w:r>
       <w:r>
         <w:t>4</w:t>
@@ -9395,9 +10225,9 @@
       </w:r>
     </w:p>
     <w:sectPr>
-      <w:footerReference w:type="even" r:id="rId28"/>
-      <w:footerReference w:type="default" r:id="rId29"/>
-      <w:footerReference w:type="first" r:id="rId30"/>
+      <w:footerReference w:type="even" r:id="rId29"/>
+      <w:footerReference w:type="default" r:id="rId30"/>
+      <w:footerReference w:type="first" r:id="rId31"/>
       <w:pgSz w:w="12240" w:h="15840"/>
       <w:pgMar w:top="1440" w:right="658" w:bottom="718" w:left="1325" w:header="720" w:footer="720" w:gutter="0"/>
       <w:cols w:space="720"/>

</xml_diff>

<commit_message>
updated writeup and testing more
</commit_message>
<xml_diff>
--- a/Amanquah_Akonteh_chapters_Final_Draft.docx
+++ b/Amanquah_Akonteh_chapters_Final_Draft.docx
@@ -8738,6 +8738,9 @@
       <w:r>
         <w:t xml:space="preserve"> sent to the LSTM network is fed to the respective gates of the network to determine how much of the previous memory to remember and eventually update the long and short-term memories. Each gate uses matrix multipliers and matrix adders to compute their outputs and passes them to the activations whose results are used to calculate the new short-term memory, which is the output of the LSTM network. </w:t>
       </w:r>
+      <w:r>
+        <w:t>Due to the exponential nature of sigmoid and tanh activations, the activation functions are implemented as arrays with values within a range and increments specified by the user.</w:t>
+      </w:r>
     </w:p>
     <w:p>
       <w:pPr>
@@ -8934,6 +8937,7 @@
         <w:pStyle w:val="NormalWeb"/>
         <w:keepNext/>
         <w:spacing w:after="0" w:afterAutospacing="0"/>
+        <w:jc w:val="center"/>
       </w:pPr>
       <w:r>
         <w:rPr>
@@ -9374,7 +9378,13 @@
       </w:r>
       <w:bookmarkStart w:id="41" w:name="_Toc171920006"/>
       <w:r>
-        <w:t>4.1.6 Model Class</w:t>
+        <w:t xml:space="preserve">4.1.6 </w:t>
+      </w:r>
+      <w:r>
+        <w:t>Communication</w:t>
+      </w:r>
+      <w:r>
+        <w:t xml:space="preserve"> Class</w:t>
       </w:r>
       <w:bookmarkEnd w:id="41"/>
     </w:p>
@@ -9400,6 +9410,60 @@
       </w:r>
       <w:r>
         <w:t>. The model class instantiates the LSTM unit and communication modules.</w:t>
+      </w:r>
+      <w:r>
+        <w:t xml:space="preserve"> </w:t>
+      </w:r>
+    </w:p>
+    <w:p>
+      <w:pPr>
+        <w:spacing w:after="160" w:line="480" w:lineRule="auto"/>
+        <w:ind w:left="0" w:right="0" w:firstLine="720"/>
+        <w:jc w:val="both"/>
+      </w:pPr>
+      <w:r>
+        <w:t xml:space="preserve">Once the user trains their LSTM model, they would extract the weights and biases of the respective gates and pass them to the communication module as a list of dictionaries. The communication class will also require them to specify the input and weight. If the inputs are integers, the shapes will be [1, 1]. Finally, the user would </w:t>
+      </w:r>
+      <w:r>
+        <w:t>input</w:t>
+      </w:r>
+      <w:r>
+        <w:t xml:space="preserve"> the number of inputs the LSTM </w:t>
+      </w:r>
+      <w:proofErr w:type="gramStart"/>
+      <w:r>
+        <w:t>expects</w:t>
+      </w:r>
+      <w:r>
+        <w:t>,</w:t>
+      </w:r>
+      <w:proofErr w:type="gramEnd"/>
+      <w:r>
+        <w:t xml:space="preserve"> the </w:t>
+      </w:r>
+      <w:r>
+        <w:t>number of decimal places</w:t>
+      </w:r>
+      <w:r>
+        <w:t xml:space="preserve"> with which the system </w:t>
+      </w:r>
+      <w:r>
+        <w:t>w</w:t>
+      </w:r>
+      <w:r>
+        <w:t>ould work</w:t>
+      </w:r>
+      <w:r>
+        <w:t>,</w:t>
+      </w:r>
+      <w:r>
+        <w:t xml:space="preserve"> the input resolution (number of bits),</w:t>
+      </w:r>
+      <w:r>
+        <w:t xml:space="preserve"> and the estimated input range for the activation functions</w:t>
+      </w:r>
+      <w:r>
+        <w:t>.</w:t>
       </w:r>
       <w:r>
         <w:br w:type="page"/>
@@ -10103,7 +10167,7 @@
               <w:cnfStyle w:val="000000100000" w:firstRow="0" w:lastRow="0" w:firstColumn="0" w:lastColumn="0" w:oddVBand="0" w:evenVBand="0" w:oddHBand="1" w:evenHBand="0" w:firstRowFirstColumn="0" w:firstRowLastColumn="0" w:lastRowFirstColumn="0" w:lastRowLastColumn="0"/>
             </w:pPr>
             <w:r>
-              <w:t>Pending</w:t>
+              <w:t>Complete</w:t>
             </w:r>
           </w:p>
         </w:tc>
@@ -10215,7 +10279,7 @@
               <w:ind w:left="0" w:firstLine="0"/>
             </w:pPr>
             <w:r>
-              <w:t>Communication Module</w:t>
+              <w:t>Binary to Integer</w:t>
             </w:r>
           </w:p>
         </w:tc>
@@ -10229,7 +10293,100 @@
               <w:cnfStyle w:val="000000100000" w:firstRow="0" w:lastRow="0" w:firstColumn="0" w:lastColumn="0" w:oddVBand="0" w:evenVBand="0" w:oddHBand="1" w:evenHBand="0" w:firstRowFirstColumn="0" w:firstRowLastColumn="0" w:lastRowFirstColumn="0" w:lastRowLastColumn="0"/>
             </w:pPr>
             <w:r>
-              <w:t>Pending</w:t>
+              <w:t>Complete</w:t>
+            </w:r>
+          </w:p>
+        </w:tc>
+      </w:tr>
+      <w:tr>
+        <w:tc>
+          <w:tcPr>
+            <w:cnfStyle w:val="001000000000" w:firstRow="0" w:lastRow="0" w:firstColumn="1" w:lastColumn="0" w:oddVBand="0" w:evenVBand="0" w:oddHBand="0" w:evenHBand="0" w:firstRowFirstColumn="0" w:firstRowLastColumn="0" w:lastRowFirstColumn="0" w:lastRowLastColumn="0"/>
+            <w:tcW w:w="5123" w:type="dxa"/>
+          </w:tcPr>
+          <w:p>
+            <w:pPr>
+              <w:ind w:left="0" w:firstLine="0"/>
+            </w:pPr>
+            <w:r>
+              <w:t>Integer to Binary</w:t>
+            </w:r>
+          </w:p>
+        </w:tc>
+        <w:tc>
+          <w:tcPr>
+            <w:tcW w:w="5124" w:type="dxa"/>
+          </w:tcPr>
+          <w:p>
+            <w:pPr>
+              <w:ind w:left="0" w:firstLine="0"/>
+              <w:cnfStyle w:val="000000000000" w:firstRow="0" w:lastRow="0" w:firstColumn="0" w:lastColumn="0" w:oddVBand="0" w:evenVBand="0" w:oddHBand="0" w:evenHBand="0" w:firstRowFirstColumn="0" w:firstRowLastColumn="0" w:lastRowFirstColumn="0" w:lastRowLastColumn="0"/>
+            </w:pPr>
+            <w:r>
+              <w:t>Complete</w:t>
+            </w:r>
+          </w:p>
+        </w:tc>
+      </w:tr>
+      <w:tr>
+        <w:trPr>
+          <w:cnfStyle w:val="000000100000" w:firstRow="0" w:lastRow="0" w:firstColumn="0" w:lastColumn="0" w:oddVBand="0" w:evenVBand="0" w:oddHBand="1" w:evenHBand="0" w:firstRowFirstColumn="0" w:firstRowLastColumn="0" w:lastRowFirstColumn="0" w:lastRowLastColumn="0"/>
+        </w:trPr>
+        <w:tc>
+          <w:tcPr>
+            <w:cnfStyle w:val="001000000000" w:firstRow="0" w:lastRow="0" w:firstColumn="1" w:lastColumn="0" w:oddVBand="0" w:evenVBand="0" w:oddHBand="0" w:evenHBand="0" w:firstRowFirstColumn="0" w:firstRowLastColumn="0" w:lastRowFirstColumn="0" w:lastRowLastColumn="0"/>
+            <w:tcW w:w="5123" w:type="dxa"/>
+          </w:tcPr>
+          <w:p>
+            <w:pPr>
+              <w:ind w:left="0" w:firstLine="0"/>
+            </w:pPr>
+            <w:r>
+              <w:t>Input picker</w:t>
+            </w:r>
+          </w:p>
+        </w:tc>
+        <w:tc>
+          <w:tcPr>
+            <w:tcW w:w="5124" w:type="dxa"/>
+          </w:tcPr>
+          <w:p>
+            <w:pPr>
+              <w:ind w:left="0" w:firstLine="0"/>
+              <w:cnfStyle w:val="000000100000" w:firstRow="0" w:lastRow="0" w:firstColumn="0" w:lastColumn="0" w:oddVBand="0" w:evenVBand="0" w:oddHBand="1" w:evenHBand="0" w:firstRowFirstColumn="0" w:firstRowLastColumn="0" w:lastRowFirstColumn="0" w:lastRowLastColumn="0"/>
+            </w:pPr>
+            <w:r>
+              <w:t>Complete</w:t>
+            </w:r>
+          </w:p>
+        </w:tc>
+      </w:tr>
+      <w:tr>
+        <w:tc>
+          <w:tcPr>
+            <w:cnfStyle w:val="001000000000" w:firstRow="0" w:lastRow="0" w:firstColumn="1" w:lastColumn="0" w:oddVBand="0" w:evenVBand="0" w:oddHBand="0" w:evenHBand="0" w:firstRowFirstColumn="0" w:firstRowLastColumn="0" w:lastRowFirstColumn="0" w:lastRowLastColumn="0"/>
+            <w:tcW w:w="5123" w:type="dxa"/>
+          </w:tcPr>
+          <w:p>
+            <w:pPr>
+              <w:ind w:left="0" w:firstLine="0"/>
+            </w:pPr>
+            <w:r>
+              <w:t>Communication Module</w:t>
+            </w:r>
+          </w:p>
+        </w:tc>
+        <w:tc>
+          <w:tcPr>
+            <w:tcW w:w="5124" w:type="dxa"/>
+          </w:tcPr>
+          <w:p>
+            <w:pPr>
+              <w:ind w:left="0" w:firstLine="0"/>
+              <w:cnfStyle w:val="000000000000" w:firstRow="0" w:lastRow="0" w:firstColumn="0" w:lastColumn="0" w:oddVBand="0" w:evenVBand="0" w:oddHBand="0" w:evenHBand="0" w:firstRowFirstColumn="0" w:firstRowLastColumn="0" w:lastRowFirstColumn="0" w:lastRowLastColumn="0"/>
+            </w:pPr>
+            <w:r>
+              <w:t>Complete</w:t>
             </w:r>
           </w:p>
         </w:tc>
@@ -10346,6 +10503,7 @@
       </w:pPr>
       <w:bookmarkStart w:id="46" w:name="_Toc171920011"/>
       <w:r>
+        <w:lastRenderedPageBreak/>
         <w:t>Chapter 6: Conclusion</w:t>
       </w:r>
       <w:bookmarkEnd w:id="46"/>
@@ -10399,14 +10557,7 @@
         <w:rPr>
           <w:bCs/>
         </w:rPr>
-        <w:t xml:space="preserve">running LSTM recurrent neural networks on FPGA systems. With the library created, designers will be able to easily run their LSTM inferences </w:t>
-      </w:r>
-      <w:r>
-        <w:rPr>
-          <w:bCs/>
-        </w:rPr>
-        <w:lastRenderedPageBreak/>
-        <w:t>without having to hard code VHDL components or redesign, they would only format their network parameters as specified in the guide provided in the library.</w:t>
+        <w:t>running LSTM recurrent neural networks on FPGA systems. With the library created, designers will be able to easily run their LSTM inferences without having to hard code VHDL components or redesign, they would only format their network parameters as specified in the guide provided in the library.</w:t>
       </w:r>
     </w:p>
     <w:p>

</xml_diff>

<commit_message>
Corrected back slash issue
</commit_message>
<xml_diff>
--- a/Amanquah_Akonteh_chapters_Final_Draft.docx
+++ b/Amanquah_Akonteh_chapters_Final_Draft.docx
@@ -4073,15 +4073,7 @@
         <w:t>quite a bit of</w:t>
       </w:r>
       <w:r>
-        <w:t xml:space="preserve"> power making it less appealing as an alternative. The latter has been implemented </w:t>
-      </w:r>
-      <w:proofErr w:type="gramStart"/>
-      <w:r>
-        <w:t>successful</w:t>
-      </w:r>
-      <w:proofErr w:type="gramEnd"/>
-      <w:r>
-        <w:t xml:space="preserve"> for Artificial Neural Networks. Th</w:t>
+        <w:t xml:space="preserve"> power making it less appealing as an alternative. The latter has been implemented successful for Artificial Neural Networks. Th</w:t>
       </w:r>
       <w:r>
         <w:t xml:space="preserve">e goal of this is to </w:t>
@@ -5050,7 +5042,7 @@
           <w:noProof/>
         </w:rPr>
         <w:drawing>
-          <wp:inline distT="0" distB="0" distL="0" distR="0" wp14:anchorId="6B7DCD54" wp14:editId="51C6A12D">
+          <wp:inline distT="0" distB="0" distL="0" distR="0" wp14:anchorId="6B7DCD54" wp14:editId="45302C38">
             <wp:extent cx="6513195" cy="3663950"/>
             <wp:effectExtent l="0" t="0" r="1905" b="0"/>
             <wp:docPr id="1088794453" name="Picture 4" descr="A diagram of a computer system&#10;&#10;Description automatically generated"/>
@@ -5182,10 +5174,7 @@
       </w:pPr>
       <w:bookmarkStart w:id="12" w:name="_Toc171919977"/>
       <w:r>
-        <w:t xml:space="preserve">3.2 </w:t>
-      </w:r>
-      <w:r>
-        <w:t>System Requirements</w:t>
+        <w:t>3.2 System Requirements</w:t>
       </w:r>
       <w:bookmarkEnd w:id="12"/>
       <w:r>
@@ -5796,19 +5785,7 @@
       </w:pPr>
       <w:r>
         <w:lastRenderedPageBreak/>
-        <w:t>3.</w:t>
-      </w:r>
-      <w:r>
-        <w:t>9</w:t>
-      </w:r>
-      <w:r>
-        <w:t xml:space="preserve"> Co</w:t>
-      </w:r>
-      <w:r>
-        <w:t xml:space="preserve">mmunication </w:t>
-      </w:r>
-      <w:r>
-        <w:t xml:space="preserve">Module </w:t>
+        <w:t xml:space="preserve">3.9 Communication Module </w:t>
       </w:r>
     </w:p>
     <w:p>
@@ -5818,6 +5795,9 @@
         <w:jc w:val="both"/>
       </w:pPr>
       <w:r>
+        <w:rPr>
+          <w:noProof/>
+        </w:rPr>
         <w:drawing>
           <wp:inline distT="0" distB="0" distL="0" distR="0" wp14:anchorId="533727B3" wp14:editId="1EAB2737">
             <wp:extent cx="6513195" cy="983615"/>
@@ -5882,10 +5862,7 @@
         <w:fldChar w:fldCharType="end"/>
       </w:r>
       <w:r>
-        <w:t xml:space="preserve"> Communication Module Interface with 10 bits inputs and outputs </w:t>
-      </w:r>
-      <w:r>
-        <w:t>diagram generated using Teros</w:t>
+        <w:t xml:space="preserve"> Communication Module Interface with 10 bits inputs and outputs diagram generated using Teros</w:t>
       </w:r>
       <w:r>
         <w:rPr>
@@ -5901,6 +5878,80 @@
       </w:pPr>
       <w:r>
         <w:t xml:space="preserve">The communication module handles communication between the FPGA and microcontroller unit. It receives control signals and inputs. It receives inputs as bits and converts them to integers before passing them to the LSTM unit for computation. It converts inference results to bits for transmission to the MCU. </w:t>
+      </w:r>
+    </w:p>
+    <w:p>
+      <w:pPr>
+        <w:keepNext/>
+        <w:ind w:right="783"/>
+        <w:jc w:val="center"/>
+      </w:pPr>
+      <w:r>
+        <w:drawing>
+          <wp:inline distT="0" distB="0" distL="0" distR="0" wp14:anchorId="049E979A" wp14:editId="532AABA3">
+            <wp:extent cx="4677428" cy="2857899"/>
+            <wp:effectExtent l="0" t="0" r="8890" b="0"/>
+            <wp:docPr id="1151499290" name="Picture 1"/>
+            <wp:cNvGraphicFramePr>
+              <a:graphicFrameLocks xmlns:a="http://schemas.openxmlformats.org/drawingml/2006/main" noChangeAspect="1"/>
+            </wp:cNvGraphicFramePr>
+            <a:graphic xmlns:a="http://schemas.openxmlformats.org/drawingml/2006/main">
+              <a:graphicData uri="http://schemas.openxmlformats.org/drawingml/2006/picture">
+                <pic:pic xmlns:pic="http://schemas.openxmlformats.org/drawingml/2006/picture">
+                  <pic:nvPicPr>
+                    <pic:cNvPr id="1151499290" name=""/>
+                    <pic:cNvPicPr/>
+                  </pic:nvPicPr>
+                  <pic:blipFill>
+                    <a:blip r:embed="rId18"/>
+                    <a:stretch>
+                      <a:fillRect/>
+                    </a:stretch>
+                  </pic:blipFill>
+                  <pic:spPr>
+                    <a:xfrm>
+                      <a:off x="0" y="0"/>
+                      <a:ext cx="4677428" cy="2857899"/>
+                    </a:xfrm>
+                    <a:prstGeom prst="rect">
+                      <a:avLst/>
+                    </a:prstGeom>
+                  </pic:spPr>
+                </pic:pic>
+              </a:graphicData>
+            </a:graphic>
+          </wp:inline>
+        </w:drawing>
+      </w:r>
+    </w:p>
+    <w:p>
+      <w:pPr>
+        <w:pStyle w:val="Caption"/>
+        <w:jc w:val="center"/>
+      </w:pPr>
+      <w:r>
+        <w:t xml:space="preserve">Figure </w:t>
+      </w:r>
+      <w:r>
+        <w:fldChar w:fldCharType="begin"/>
+      </w:r>
+      <w:r>
+        <w:instrText xml:space="preserve"> SEQ Figure \* ARABIC </w:instrText>
+      </w:r>
+      <w:r>
+        <w:fldChar w:fldCharType="separate"/>
+      </w:r>
+      <w:r>
+        <w:rPr>
+          <w:noProof/>
+        </w:rPr>
+        <w:t>5</w:t>
+      </w:r>
+      <w:r>
+        <w:fldChar w:fldCharType="end"/>
+      </w:r>
+      <w:r>
+        <w:t xml:space="preserve"> Communication Module Operation Diagram</w:t>
       </w:r>
     </w:p>
     <w:p>
@@ -5919,6 +5970,9 @@
         <w:jc w:val="both"/>
       </w:pPr>
       <w:r>
+        <w:rPr>
+          <w:noProof/>
+        </w:rPr>
         <w:drawing>
           <wp:inline distT="0" distB="0" distL="0" distR="0" wp14:anchorId="72A8B3E4" wp14:editId="38EF84C1">
             <wp:extent cx="6513195" cy="843915"/>
@@ -5935,7 +5989,7 @@
                     <pic:cNvPicPr/>
                   </pic:nvPicPr>
                   <pic:blipFill>
-                    <a:blip r:embed="rId18"/>
+                    <a:blip r:embed="rId19"/>
                     <a:stretch>
                       <a:fillRect/>
                     </a:stretch>
@@ -5980,7 +6034,7 @@
         <w:rPr>
           <w:noProof/>
         </w:rPr>
-        <w:t>5</w:t>
+        <w:t>6</w:t>
       </w:r>
       <w:r>
         <w:fldChar w:fldCharType="end"/>
@@ -6006,6 +6060,10 @@
         <w:keepNext/>
       </w:pPr>
       <w:r>
+        <w:rPr>
+          <w:noProof/>
+        </w:rPr>
+        <w:lastRenderedPageBreak/>
         <w:drawing>
           <wp:inline distT="0" distB="0" distL="0" distR="0" wp14:anchorId="0DF3221B" wp14:editId="4AB377AE">
             <wp:extent cx="6513195" cy="871855"/>
@@ -6022,7 +6080,7 @@
                     <pic:cNvPicPr/>
                   </pic:nvPicPr>
                   <pic:blipFill>
-                    <a:blip r:embed="rId19"/>
+                    <a:blip r:embed="rId20"/>
                     <a:stretch>
                       <a:fillRect/>
                     </a:stretch>
@@ -6064,7 +6122,7 @@
         <w:rPr>
           <w:noProof/>
         </w:rPr>
-        <w:t>6</w:t>
+        <w:t>7</w:t>
       </w:r>
       <w:r>
         <w:fldChar w:fldCharType="end"/>
@@ -6078,6 +6136,9 @@
         <w:keepNext/>
       </w:pPr>
       <w:r>
+        <w:rPr>
+          <w:noProof/>
+        </w:rPr>
         <w:drawing>
           <wp:inline distT="0" distB="0" distL="0" distR="0" wp14:anchorId="4A4B8982" wp14:editId="25F36D16">
             <wp:extent cx="6513195" cy="869950"/>
@@ -6094,7 +6155,7 @@
                     <pic:cNvPicPr/>
                   </pic:nvPicPr>
                   <pic:blipFill>
-                    <a:blip r:embed="rId20"/>
+                    <a:blip r:embed="rId21"/>
                     <a:stretch>
                       <a:fillRect/>
                     </a:stretch>
@@ -6136,7 +6197,7 @@
         <w:rPr>
           <w:noProof/>
         </w:rPr>
-        <w:t>7</w:t>
+        <w:t>8</w:t>
       </w:r>
       <w:r>
         <w:fldChar w:fldCharType="end"/>
@@ -6154,7 +6215,6 @@
       </w:pPr>
       <w:bookmarkStart w:id="19" w:name="_Toc171919984"/>
       <w:r>
-        <w:lastRenderedPageBreak/>
         <w:t>3.</w:t>
       </w:r>
       <w:r>
@@ -6180,6 +6240,9 @@
         <w:ind w:right="783"/>
       </w:pPr>
       <w:r>
+        <w:rPr>
+          <w:noProof/>
+        </w:rPr>
         <w:drawing>
           <wp:inline distT="0" distB="0" distL="0" distR="0" wp14:anchorId="36BFDAA2" wp14:editId="79335BC1">
             <wp:extent cx="6513195" cy="1407795"/>
@@ -6196,7 +6259,7 @@
                     <pic:cNvPicPr/>
                   </pic:nvPicPr>
                   <pic:blipFill>
-                    <a:blip r:embed="rId21"/>
+                    <a:blip r:embed="rId22"/>
                     <a:stretch>
                       <a:fillRect/>
                     </a:stretch>
@@ -6238,7 +6301,7 @@
         <w:rPr>
           <w:noProof/>
         </w:rPr>
-        <w:t>8</w:t>
+        <w:t>9</w:t>
       </w:r>
       <w:r>
         <w:fldChar w:fldCharType="end"/>
@@ -6271,6 +6334,82 @@
     </w:p>
     <w:p>
       <w:pPr>
+        <w:keepNext/>
+        <w:spacing w:after="0"/>
+        <w:ind w:right="783"/>
+        <w:jc w:val="both"/>
+      </w:pPr>
+      <w:r>
+        <w:lastRenderedPageBreak/>
+        <w:drawing>
+          <wp:inline distT="0" distB="0" distL="0" distR="0" wp14:anchorId="63171D30" wp14:editId="08C7A19E">
+            <wp:extent cx="6039693" cy="3143689"/>
+            <wp:effectExtent l="0" t="0" r="0" b="0"/>
+            <wp:docPr id="1459825467" name="Picture 1"/>
+            <wp:cNvGraphicFramePr>
+              <a:graphicFrameLocks xmlns:a="http://schemas.openxmlformats.org/drawingml/2006/main" noChangeAspect="1"/>
+            </wp:cNvGraphicFramePr>
+            <a:graphic xmlns:a="http://schemas.openxmlformats.org/drawingml/2006/main">
+              <a:graphicData uri="http://schemas.openxmlformats.org/drawingml/2006/picture">
+                <pic:pic xmlns:pic="http://schemas.openxmlformats.org/drawingml/2006/picture">
+                  <pic:nvPicPr>
+                    <pic:cNvPr id="1459825467" name=""/>
+                    <pic:cNvPicPr/>
+                  </pic:nvPicPr>
+                  <pic:blipFill>
+                    <a:blip r:embed="rId23"/>
+                    <a:stretch>
+                      <a:fillRect/>
+                    </a:stretch>
+                  </pic:blipFill>
+                  <pic:spPr>
+                    <a:xfrm>
+                      <a:off x="0" y="0"/>
+                      <a:ext cx="6039693" cy="3143689"/>
+                    </a:xfrm>
+                    <a:prstGeom prst="rect">
+                      <a:avLst/>
+                    </a:prstGeom>
+                  </pic:spPr>
+                </pic:pic>
+              </a:graphicData>
+            </a:graphic>
+          </wp:inline>
+        </w:drawing>
+      </w:r>
+    </w:p>
+    <w:p>
+      <w:pPr>
+        <w:pStyle w:val="Caption"/>
+        <w:jc w:val="center"/>
+      </w:pPr>
+      <w:r>
+        <w:t xml:space="preserve">Figure </w:t>
+      </w:r>
+      <w:r>
+        <w:fldChar w:fldCharType="begin"/>
+      </w:r>
+      <w:r>
+        <w:instrText xml:space="preserve"> SEQ Figure \* ARABIC </w:instrText>
+      </w:r>
+      <w:r>
+        <w:fldChar w:fldCharType="separate"/>
+      </w:r>
+      <w:r>
+        <w:rPr>
+          <w:noProof/>
+        </w:rPr>
+        <w:t>10</w:t>
+      </w:r>
+      <w:r>
+        <w:fldChar w:fldCharType="end"/>
+      </w:r>
+      <w:r>
+        <w:t xml:space="preserve"> LSTM Unit Illustration</w:t>
+      </w:r>
+    </w:p>
+    <w:p>
+      <w:pPr>
         <w:spacing w:after="0"/>
         <w:ind w:left="112" w:right="783" w:firstLine="720"/>
         <w:jc w:val="both"/>
@@ -6309,7 +6448,13 @@
         <w:t>unit</w:t>
       </w:r>
       <w:r>
-        <w:t xml:space="preserve"> component accepts the input to the network and outputs the results and a signal that indicates that it is done processing the inputted data. It stores the parameters of the entire network, essentially weights, biases, cell states, and hidden states for every layer.</w:t>
+        <w:t xml:space="preserve"> component accepts the input to the network and outputs the results and a signal that indicates that it is done processing the inputted data. It stores the parameters of the entire network, essentially weights, biases, cell states, and hidden states for every </w:t>
+      </w:r>
+      <w:r>
+        <w:t>cell</w:t>
+      </w:r>
+      <w:r>
+        <w:t>.</w:t>
       </w:r>
     </w:p>
     <w:p>
@@ -6332,6 +6477,9 @@
         <w:ind w:left="0" w:right="783" w:firstLine="0"/>
       </w:pPr>
       <w:r>
+        <w:rPr>
+          <w:noProof/>
+        </w:rPr>
         <w:drawing>
           <wp:inline distT="0" distB="0" distL="0" distR="0" wp14:anchorId="3101B660" wp14:editId="0512C285">
             <wp:extent cx="6513195" cy="1804351"/>
@@ -6348,7 +6496,7 @@
                     <pic:cNvPicPr/>
                   </pic:nvPicPr>
                   <pic:blipFill>
-                    <a:blip r:embed="rId22"/>
+                    <a:blip r:embed="rId24"/>
                     <a:stretch>
                       <a:fillRect/>
                     </a:stretch>
@@ -6390,7 +6538,7 @@
         <w:rPr>
           <w:noProof/>
         </w:rPr>
-        <w:t>9</w:t>
+        <w:t>11</w:t>
       </w:r>
       <w:r>
         <w:fldChar w:fldCharType="end"/>
@@ -6456,6 +6604,9 @@
         <w:ind w:left="122" w:right="783"/>
       </w:pPr>
       <w:r>
+        <w:rPr>
+          <w:noProof/>
+        </w:rPr>
         <w:drawing>
           <wp:inline distT="0" distB="0" distL="0" distR="0" wp14:anchorId="099B9C09" wp14:editId="31BDBE24">
             <wp:extent cx="6513195" cy="1522730"/>
@@ -6472,7 +6623,7 @@
                     <pic:cNvPicPr/>
                   </pic:nvPicPr>
                   <pic:blipFill>
-                    <a:blip r:embed="rId23"/>
+                    <a:blip r:embed="rId25"/>
                     <a:stretch>
                       <a:fillRect/>
                     </a:stretch>
@@ -6514,7 +6665,7 @@
         <w:rPr>
           <w:noProof/>
         </w:rPr>
-        <w:t>10</w:t>
+        <w:t>12</w:t>
       </w:r>
       <w:r>
         <w:fldChar w:fldCharType="end"/>
@@ -6738,6 +6889,9 @@
         <w:tab/>
       </w:r>
       <w:r>
+        <w:rPr>
+          <w:noProof/>
+        </w:rPr>
         <w:drawing>
           <wp:inline distT="0" distB="0" distL="0" distR="0" wp14:anchorId="6E329BE4" wp14:editId="2C44084D">
             <wp:extent cx="6513195" cy="1385570"/>
@@ -6754,7 +6908,7 @@
                     <pic:cNvPicPr/>
                   </pic:nvPicPr>
                   <pic:blipFill>
-                    <a:blip r:embed="rId24"/>
+                    <a:blip r:embed="rId26"/>
                     <a:stretch>
                       <a:fillRect/>
                     </a:stretch>
@@ -6796,7 +6950,7 @@
         <w:rPr>
           <w:noProof/>
         </w:rPr>
-        <w:t>11</w:t>
+        <w:t>13</w:t>
       </w:r>
       <w:r>
         <w:fldChar w:fldCharType="end"/>
@@ -7016,6 +7170,9 @@
         <w:keepNext/>
       </w:pPr>
       <w:r>
+        <w:rPr>
+          <w:noProof/>
+        </w:rPr>
         <w:drawing>
           <wp:inline distT="0" distB="0" distL="0" distR="0" wp14:anchorId="1197ECD1" wp14:editId="44D75841">
             <wp:extent cx="6513195" cy="1385570"/>
@@ -7032,7 +7189,7 @@
                     <pic:cNvPicPr/>
                   </pic:nvPicPr>
                   <pic:blipFill>
-                    <a:blip r:embed="rId24"/>
+                    <a:blip r:embed="rId26"/>
                     <a:stretch>
                       <a:fillRect/>
                     </a:stretch>
@@ -7074,7 +7231,7 @@
         <w:rPr>
           <w:noProof/>
         </w:rPr>
-        <w:t>12</w:t>
+        <w:t>14</w:t>
       </w:r>
       <w:r>
         <w:fldChar w:fldCharType="end"/>
@@ -7439,6 +7596,9 @@
         <w:keepNext/>
       </w:pPr>
       <w:r>
+        <w:rPr>
+          <w:noProof/>
+        </w:rPr>
         <w:drawing>
           <wp:inline distT="0" distB="0" distL="0" distR="0" wp14:anchorId="287B6EB0" wp14:editId="2279F35E">
             <wp:extent cx="6513195" cy="1385570"/>
@@ -7455,7 +7615,7 @@
                     <pic:cNvPicPr/>
                   </pic:nvPicPr>
                   <pic:blipFill>
-                    <a:blip r:embed="rId24"/>
+                    <a:blip r:embed="rId26"/>
                     <a:stretch>
                       <a:fillRect/>
                     </a:stretch>
@@ -7497,7 +7657,7 @@
         <w:rPr>
           <w:noProof/>
         </w:rPr>
-        <w:t>13</w:t>
+        <w:t>15</w:t>
       </w:r>
       <w:r>
         <w:fldChar w:fldCharType="end"/>
@@ -7838,7 +7998,7 @@
                     <pic:cNvPicPr/>
                   </pic:nvPicPr>
                   <pic:blipFill>
-                    <a:blip r:embed="rId25"/>
+                    <a:blip r:embed="rId27"/>
                     <a:stretch>
                       <a:fillRect/>
                     </a:stretch>
@@ -7880,7 +8040,7 @@
         <w:rPr>
           <w:noProof/>
         </w:rPr>
-        <w:t>14</w:t>
+        <w:t>16</w:t>
       </w:r>
       <w:r>
         <w:fldChar w:fldCharType="end"/>
@@ -7936,6 +8096,9 @@
         <w:jc w:val="right"/>
       </w:pPr>
       <w:r>
+        <w:rPr>
+          <w:noProof/>
+        </w:rPr>
         <w:drawing>
           <wp:inline distT="0" distB="0" distL="0" distR="0" wp14:anchorId="5ADB6BCE" wp14:editId="500499C9">
             <wp:extent cx="6513195" cy="1454785"/>
@@ -7952,7 +8115,7 @@
                     <pic:cNvPicPr/>
                   </pic:nvPicPr>
                   <pic:blipFill>
-                    <a:blip r:embed="rId26"/>
+                    <a:blip r:embed="rId28"/>
                     <a:stretch>
                       <a:fillRect/>
                     </a:stretch>
@@ -7994,7 +8157,7 @@
         <w:rPr>
           <w:noProof/>
         </w:rPr>
-        <w:t>15</w:t>
+        <w:t>17</w:t>
       </w:r>
       <w:r>
         <w:fldChar w:fldCharType="end"/>
@@ -8098,6 +8261,9 @@
         <w:jc w:val="right"/>
       </w:pPr>
       <w:r>
+        <w:rPr>
+          <w:noProof/>
+        </w:rPr>
         <w:drawing>
           <wp:inline distT="0" distB="0" distL="0" distR="0" wp14:anchorId="68572E79" wp14:editId="46543A07">
             <wp:extent cx="6513195" cy="1408430"/>
@@ -8114,7 +8280,7 @@
                     <pic:cNvPicPr/>
                   </pic:nvPicPr>
                   <pic:blipFill>
-                    <a:blip r:embed="rId27"/>
+                    <a:blip r:embed="rId29"/>
                     <a:stretch>
                       <a:fillRect/>
                     </a:stretch>
@@ -8156,7 +8322,7 @@
         <w:rPr>
           <w:noProof/>
         </w:rPr>
-        <w:t>16</w:t>
+        <w:t>18</w:t>
       </w:r>
       <w:r>
         <w:fldChar w:fldCharType="end"/>
@@ -8238,7 +8404,7 @@
                     <pic:cNvPicPr/>
                   </pic:nvPicPr>
                   <pic:blipFill>
-                    <a:blip r:embed="rId28"/>
+                    <a:blip r:embed="rId30"/>
                     <a:stretch>
                       <a:fillRect/>
                     </a:stretch>
@@ -8280,7 +8446,7 @@
         <w:rPr>
           <w:noProof/>
         </w:rPr>
-        <w:t>17</w:t>
+        <w:t>19</w:t>
       </w:r>
       <w:r>
         <w:fldChar w:fldCharType="end"/>
@@ -8354,7 +8520,7 @@
                     <pic:cNvPicPr/>
                   </pic:nvPicPr>
                   <pic:blipFill>
-                    <a:blip r:embed="rId29"/>
+                    <a:blip r:embed="rId31"/>
                     <a:stretch>
                       <a:fillRect/>
                     </a:stretch>
@@ -8396,7 +8562,7 @@
         <w:rPr>
           <w:noProof/>
         </w:rPr>
-        <w:t>18</w:t>
+        <w:t>20</w:t>
       </w:r>
       <w:r>
         <w:fldChar w:fldCharType="end"/>
@@ -8465,6 +8631,7 @@
       <w:r>
         <w:rPr>
           <w:iCs/>
+          <w:noProof/>
           <w:color w:val="000000" w:themeColor="text1"/>
         </w:rPr>
         <w:drawing>
@@ -8483,7 +8650,7 @@
                     <pic:cNvPicPr/>
                   </pic:nvPicPr>
                   <pic:blipFill>
-                    <a:blip r:embed="rId30"/>
+                    <a:blip r:embed="rId32"/>
                     <a:stretch>
                       <a:fillRect/>
                     </a:stretch>
@@ -8531,7 +8698,7 @@
         <w:rPr>
           <w:noProof/>
         </w:rPr>
-        <w:t>19</w:t>
+        <w:t>21</w:t>
       </w:r>
       <w:r>
         <w:fldChar w:fldCharType="end"/>
@@ -8669,7 +8836,7 @@
                     <pic:cNvPicPr/>
                   </pic:nvPicPr>
                   <pic:blipFill>
-                    <a:blip r:embed="rId31"/>
+                    <a:blip r:embed="rId33"/>
                     <a:stretch>
                       <a:fillRect/>
                     </a:stretch>
@@ -8711,7 +8878,7 @@
         <w:rPr>
           <w:noProof/>
         </w:rPr>
-        <w:t>20</w:t>
+        <w:t>22</w:t>
       </w:r>
       <w:r>
         <w:fldChar w:fldCharType="end"/>
@@ -8839,13 +9006,7 @@
         <w:rPr>
           <w:bCs/>
         </w:rPr>
-        <w:t xml:space="preserve"> </w:t>
-      </w:r>
-      <w:r>
-        <w:rPr>
-          <w:bCs/>
-        </w:rPr>
-        <w:t>and how its different subsystems are implemented</w:t>
+        <w:t xml:space="preserve"> and how its different subsystems are implemented</w:t>
       </w:r>
       <w:r>
         <w:rPr>
@@ -8962,7 +9123,7 @@
                     </pic:cNvPicPr>
                   </pic:nvPicPr>
                   <pic:blipFill>
-                    <a:blip r:embed="rId32" cstate="print">
+                    <a:blip r:embed="rId34" cstate="print">
                       <a:extLst>
                         <a:ext uri="{28A0092B-C50C-407E-A947-70E740481C1C}">
                           <a14:useLocalDpi xmlns:a14="http://schemas.microsoft.com/office/drawing/2010/main" val="0"/>
@@ -9015,7 +9176,7 @@
         <w:rPr>
           <w:noProof/>
         </w:rPr>
-        <w:t>21</w:t>
+        <w:t>23</w:t>
       </w:r>
       <w:r>
         <w:fldChar w:fldCharType="end"/>
@@ -9576,7 +9737,7 @@
                     <pic:cNvPicPr/>
                   </pic:nvPicPr>
                   <pic:blipFill>
-                    <a:blip r:embed="rId33"/>
+                    <a:blip r:embed="rId35"/>
                     <a:stretch>
                       <a:fillRect/>
                     </a:stretch>
@@ -9657,7 +9818,7 @@
                     <pic:cNvPicPr/>
                   </pic:nvPicPr>
                   <pic:blipFill>
-                    <a:blip r:embed="rId34"/>
+                    <a:blip r:embed="rId36"/>
                     <a:stretch>
                       <a:fillRect/>
                     </a:stretch>
@@ -9793,7 +9954,7 @@
                     <pic:cNvPicPr/>
                   </pic:nvPicPr>
                   <pic:blipFill>
-                    <a:blip r:embed="rId35"/>
+                    <a:blip r:embed="rId37"/>
                     <a:stretch>
                       <a:fillRect/>
                     </a:stretch>
@@ -9863,7 +10024,7 @@
           <w:sz w:val="24"/>
           <w:szCs w:val="24"/>
         </w:rPr>
-        <w:t>22</w:t>
+        <w:t>24</w:t>
       </w:r>
       <w:r>
         <w:rPr>

</xml_diff>